<commit_message>
feat: remake gns3 cfg files
</commit_message>
<xml_diff>
--- a/gns3/documents/Proyecto Final GNS3.docx
+++ b/gns3/documents/Proyecto Final GNS3.docx
@@ -1197,113 +1197,47 @@
           <w:rFonts w:ascii="Inter Tight" w:eastAsiaTheme="majorEastAsia" w:hAnsi="Inter Tight"/>
           <w:sz w:val="20"/>
         </w:rPr>
-        <w:t>192.10.0.0/30 Network:</w:t>
-      </w:r>
-    </w:p>
-    <w:p>
-      <w:pPr>
-        <w:numPr>
-          <w:ilvl w:val="0"/>
-          <w:numId w:val="32"/>
-        </w:numPr>
-        <w:spacing w:before="100" w:beforeAutospacing="1" w:after="100" w:afterAutospacing="1" w:line="240" w:lineRule="auto"/>
-      </w:pPr>
-      <w:r>
-        <w:t>ISP Router (interface)</w:t>
-      </w:r>
-    </w:p>
-    <w:p>
-      <w:pPr>
-        <w:numPr>
-          <w:ilvl w:val="0"/>
-          <w:numId w:val="32"/>
-        </w:numPr>
-        <w:spacing w:before="100" w:beforeAutospacing="1" w:after="100" w:afterAutospacing="1" w:line="240" w:lineRule="auto"/>
-      </w:pPr>
-      <w:r>
-        <w:t>R3 (interface)</w:t>
-      </w:r>
-    </w:p>
-    <w:p>
-      <w:pPr>
-        <w:pStyle w:val="NormalWeb"/>
-        <w:rPr>
-          <w:rFonts w:ascii="Inter Tight" w:hAnsi="Inter Tight"/>
-          <w:sz w:val="20"/>
-        </w:rPr>
-      </w:pPr>
+        <w:t>192.</w:t>
+      </w:r>
       <w:r>
         <w:rPr>
           <w:rStyle w:val="Textoennegrita"/>
           <w:rFonts w:ascii="Inter Tight" w:eastAsiaTheme="majorEastAsia" w:hAnsi="Inter Tight"/>
           <w:sz w:val="20"/>
         </w:rPr>
-        <w:t>192.10.1.0/30 Network:</w:t>
-      </w:r>
-    </w:p>
-    <w:p>
-      <w:pPr>
-        <w:numPr>
-          <w:ilvl w:val="0"/>
-          <w:numId w:val="33"/>
-        </w:numPr>
-        <w:spacing w:before="100" w:beforeAutospacing="1" w:after="100" w:afterAutospacing="1" w:line="240" w:lineRule="auto"/>
-      </w:pPr>
-      <w:r>
-        <w:t>ISP Router (interface)</w:t>
-      </w:r>
-    </w:p>
-    <w:p>
-      <w:pPr>
-        <w:numPr>
-          <w:ilvl w:val="0"/>
-          <w:numId w:val="33"/>
-        </w:numPr>
-        <w:spacing w:before="100" w:beforeAutospacing="1" w:after="100" w:afterAutospacing="1" w:line="240" w:lineRule="auto"/>
-      </w:pPr>
-      <w:r>
-        <w:t>R4 (interface)</w:t>
-      </w:r>
-    </w:p>
-    <w:p>
-      <w:pPr>
-        <w:pStyle w:val="NormalWeb"/>
-        <w:rPr>
-          <w:rFonts w:ascii="Inter Tight" w:hAnsi="Inter Tight"/>
-          <w:sz w:val="20"/>
-        </w:rPr>
-      </w:pPr>
+        <w:t>5</w:t>
+      </w:r>
       <w:r>
         <w:rPr>
           <w:rStyle w:val="Textoennegrita"/>
           <w:rFonts w:ascii="Inter Tight" w:eastAsiaTheme="majorEastAsia" w:hAnsi="Inter Tight"/>
           <w:sz w:val="20"/>
         </w:rPr>
-        <w:t>192.10.2.0/30 Network:</w:t>
-      </w:r>
-    </w:p>
-    <w:p>
-      <w:pPr>
-        <w:numPr>
-          <w:ilvl w:val="0"/>
-          <w:numId w:val="34"/>
-        </w:numPr>
-        <w:spacing w:before="100" w:beforeAutospacing="1" w:after="100" w:afterAutospacing="1" w:line="240" w:lineRule="auto"/>
-      </w:pPr>
-      <w:r>
-        <w:t>R4 (interface)</w:t>
-      </w:r>
-    </w:p>
-    <w:p>
-      <w:pPr>
-        <w:numPr>
-          <w:ilvl w:val="0"/>
-          <w:numId w:val="34"/>
-        </w:numPr>
-        <w:spacing w:before="100" w:beforeAutospacing="1" w:after="100" w:afterAutospacing="1" w:line="240" w:lineRule="auto"/>
-      </w:pPr>
-      <w:r>
-        <w:t>R2 (interface)</w:t>
+        <w:t>.0.0/30 Network:</w:t>
+      </w:r>
+    </w:p>
+    <w:p>
+      <w:pPr>
+        <w:numPr>
+          <w:ilvl w:val="0"/>
+          <w:numId w:val="32"/>
+        </w:numPr>
+        <w:spacing w:before="100" w:beforeAutospacing="1" w:after="100" w:afterAutospacing="1" w:line="240" w:lineRule="auto"/>
+      </w:pPr>
+      <w:r>
+        <w:t>ISP Router (interface)</w:t>
+      </w:r>
+    </w:p>
+    <w:p>
+      <w:pPr>
+        <w:numPr>
+          <w:ilvl w:val="0"/>
+          <w:numId w:val="32"/>
+        </w:numPr>
+        <w:spacing w:before="100" w:beforeAutospacing="1" w:after="100" w:afterAutospacing="1" w:line="240" w:lineRule="auto"/>
+      </w:pPr>
+      <w:r>
+        <w:t>R3 (interface)</w:t>
       </w:r>
     </w:p>
     <w:p>
@@ -1320,113 +1254,47 @@
           <w:rFonts w:ascii="Inter Tight" w:eastAsiaTheme="majorEastAsia" w:hAnsi="Inter Tight"/>
           <w:sz w:val="20"/>
         </w:rPr>
-        <w:t>192.10.3.0/30 Network:</w:t>
-      </w:r>
-    </w:p>
-    <w:p>
-      <w:pPr>
-        <w:numPr>
-          <w:ilvl w:val="0"/>
-          <w:numId w:val="35"/>
-        </w:numPr>
-        <w:spacing w:before="100" w:beforeAutospacing="1" w:after="100" w:afterAutospacing="1" w:line="240" w:lineRule="auto"/>
-      </w:pPr>
-      <w:r>
-        <w:t>R2 (interface)</w:t>
-      </w:r>
-    </w:p>
-    <w:p>
-      <w:pPr>
-        <w:numPr>
-          <w:ilvl w:val="0"/>
-          <w:numId w:val="35"/>
-        </w:numPr>
-        <w:spacing w:before="100" w:beforeAutospacing="1" w:after="100" w:afterAutospacing="1" w:line="240" w:lineRule="auto"/>
-      </w:pPr>
-      <w:r>
-        <w:t>R3 (interface)</w:t>
-      </w:r>
-    </w:p>
-    <w:p>
-      <w:pPr>
-        <w:pStyle w:val="NormalWeb"/>
-        <w:rPr>
-          <w:rFonts w:ascii="Inter Tight" w:hAnsi="Inter Tight"/>
-          <w:sz w:val="20"/>
-        </w:rPr>
-      </w:pPr>
+        <w:t>192.</w:t>
+      </w:r>
       <w:r>
         <w:rPr>
           <w:rStyle w:val="Textoennegrita"/>
           <w:rFonts w:ascii="Inter Tight" w:eastAsiaTheme="majorEastAsia" w:hAnsi="Inter Tight"/>
           <w:sz w:val="20"/>
         </w:rPr>
-        <w:t>192.10.4.0/30 Network:</w:t>
-      </w:r>
-    </w:p>
-    <w:p>
-      <w:pPr>
-        <w:numPr>
-          <w:ilvl w:val="0"/>
-          <w:numId w:val="36"/>
-        </w:numPr>
-        <w:spacing w:before="100" w:beforeAutospacing="1" w:after="100" w:afterAutospacing="1" w:line="240" w:lineRule="auto"/>
-      </w:pPr>
-      <w:r>
-        <w:t>R3 (interface)</w:t>
-      </w:r>
-    </w:p>
-    <w:p>
-      <w:pPr>
-        <w:numPr>
-          <w:ilvl w:val="0"/>
-          <w:numId w:val="36"/>
-        </w:numPr>
-        <w:spacing w:before="100" w:beforeAutospacing="1" w:after="100" w:afterAutospacing="1" w:line="240" w:lineRule="auto"/>
-      </w:pPr>
-      <w:r>
-        <w:t>R1 (interface)</w:t>
-      </w:r>
-    </w:p>
-    <w:p>
-      <w:pPr>
-        <w:pStyle w:val="NormalWeb"/>
-        <w:rPr>
-          <w:rFonts w:ascii="Inter Tight" w:hAnsi="Inter Tight"/>
-          <w:sz w:val="20"/>
-        </w:rPr>
-      </w:pPr>
+        <w:t>5</w:t>
+      </w:r>
       <w:r>
         <w:rPr>
           <w:rStyle w:val="Textoennegrita"/>
           <w:rFonts w:ascii="Inter Tight" w:eastAsiaTheme="majorEastAsia" w:hAnsi="Inter Tight"/>
           <w:sz w:val="20"/>
         </w:rPr>
-        <w:t>192.10.5.0/30 Network:</w:t>
-      </w:r>
-    </w:p>
-    <w:p>
-      <w:pPr>
-        <w:numPr>
-          <w:ilvl w:val="0"/>
-          <w:numId w:val="37"/>
-        </w:numPr>
-        <w:spacing w:before="100" w:beforeAutospacing="1" w:after="100" w:afterAutospacing="1" w:line="240" w:lineRule="auto"/>
-      </w:pPr>
-      <w:r>
-        <w:t>R1 (interface)</w:t>
-      </w:r>
-    </w:p>
-    <w:p>
-      <w:pPr>
-        <w:numPr>
-          <w:ilvl w:val="0"/>
-          <w:numId w:val="37"/>
-        </w:numPr>
-        <w:spacing w:before="100" w:beforeAutospacing="1" w:after="100" w:afterAutospacing="1" w:line="240" w:lineRule="auto"/>
-      </w:pPr>
-      <w:r>
-        <w:t>R2 (interface)</w:t>
+        <w:t>.1.0/30 Network:</w:t>
+      </w:r>
+    </w:p>
+    <w:p>
+      <w:pPr>
+        <w:numPr>
+          <w:ilvl w:val="0"/>
+          <w:numId w:val="33"/>
+        </w:numPr>
+        <w:spacing w:before="100" w:beforeAutospacing="1" w:after="100" w:afterAutospacing="1" w:line="240" w:lineRule="auto"/>
+      </w:pPr>
+      <w:r>
+        <w:t>ISP Router (interface)</w:t>
+      </w:r>
+    </w:p>
+    <w:p>
+      <w:pPr>
+        <w:numPr>
+          <w:ilvl w:val="0"/>
+          <w:numId w:val="33"/>
+        </w:numPr>
+        <w:spacing w:before="100" w:beforeAutospacing="1" w:after="100" w:afterAutospacing="1" w:line="240" w:lineRule="auto"/>
+      </w:pPr>
+      <w:r>
+        <w:t>R4 (interface)</w:t>
       </w:r>
     </w:p>
     <w:p>
@@ -1443,94 +1311,354 @@
           <w:rFonts w:ascii="Inter Tight" w:eastAsiaTheme="majorEastAsia" w:hAnsi="Inter Tight"/>
           <w:sz w:val="20"/>
         </w:rPr>
-        <w:t>192.168.10.0/30 Network:</w:t>
-      </w:r>
-    </w:p>
-    <w:p>
-      <w:pPr>
-        <w:numPr>
-          <w:ilvl w:val="0"/>
-          <w:numId w:val="38"/>
-        </w:numPr>
-        <w:spacing w:before="100" w:beforeAutospacing="1" w:after="100" w:afterAutospacing="1" w:line="240" w:lineRule="auto"/>
-      </w:pPr>
-      <w:r>
-        <w:t>R2 (interface)</w:t>
-      </w:r>
-    </w:p>
-    <w:p>
-      <w:pPr>
-        <w:numPr>
-          <w:ilvl w:val="0"/>
-          <w:numId w:val="38"/>
-        </w:numPr>
-        <w:spacing w:before="100" w:beforeAutospacing="1" w:after="100" w:afterAutospacing="1" w:line="240" w:lineRule="auto"/>
-      </w:pPr>
-      <w:proofErr w:type="spellStart"/>
-      <w:r>
-        <w:t>ARHuawei</w:t>
-      </w:r>
-      <w:proofErr w:type="spellEnd"/>
-      <w:r>
-        <w:t xml:space="preserve"> device (cloud)</w:t>
-      </w:r>
-    </w:p>
-    <w:p>
-      <w:pPr>
-        <w:pStyle w:val="NormalWeb"/>
-        <w:rPr>
-          <w:rFonts w:ascii="Inter Tight" w:hAnsi="Inter Tight"/>
-          <w:sz w:val="20"/>
-        </w:rPr>
-      </w:pPr>
+        <w:t>192.</w:t>
+      </w:r>
       <w:r>
         <w:rPr>
           <w:rStyle w:val="Textoennegrita"/>
           <w:rFonts w:ascii="Inter Tight" w:eastAsiaTheme="majorEastAsia" w:hAnsi="Inter Tight"/>
           <w:sz w:val="20"/>
         </w:rPr>
-        <w:t>145.0.10.0/28 Network:</w:t>
-      </w:r>
-    </w:p>
-    <w:p>
-      <w:pPr>
-        <w:numPr>
-          <w:ilvl w:val="0"/>
-          <w:numId w:val="39"/>
-        </w:numPr>
-        <w:spacing w:before="100" w:beforeAutospacing="1" w:after="100" w:afterAutospacing="1" w:line="240" w:lineRule="auto"/>
-      </w:pPr>
-      <w:r>
-        <w:t>R5 (interface)</w:t>
-      </w:r>
-    </w:p>
-    <w:p>
-      <w:pPr>
-        <w:numPr>
-          <w:ilvl w:val="0"/>
-          <w:numId w:val="39"/>
-        </w:numPr>
-        <w:spacing w:before="100" w:beforeAutospacing="1" w:after="100" w:afterAutospacing="1" w:line="240" w:lineRule="auto"/>
-      </w:pPr>
-      <w:r>
-        <w:t>ISP Router (interface)</w:t>
-      </w:r>
-    </w:p>
-    <w:p>
-      <w:pPr>
-        <w:pStyle w:val="NormalWeb"/>
-        <w:rPr>
-          <w:rFonts w:ascii="Inter Tight" w:hAnsi="Inter Tight"/>
-          <w:sz w:val="20"/>
-        </w:rPr>
-      </w:pPr>
+        <w:t>5</w:t>
+      </w:r>
       <w:r>
         <w:rPr>
           <w:rStyle w:val="Textoennegrita"/>
           <w:rFonts w:ascii="Inter Tight" w:eastAsiaTheme="majorEastAsia" w:hAnsi="Inter Tight"/>
           <w:sz w:val="20"/>
         </w:rPr>
-        <w:t>66.2.10.0/28 Network:</w:t>
+        <w:t>.2.0/30 Network:</w:t>
+      </w:r>
+    </w:p>
+    <w:p>
+      <w:pPr>
+        <w:numPr>
+          <w:ilvl w:val="0"/>
+          <w:numId w:val="34"/>
+        </w:numPr>
+        <w:spacing w:before="100" w:beforeAutospacing="1" w:after="100" w:afterAutospacing="1" w:line="240" w:lineRule="auto"/>
+      </w:pPr>
+      <w:r>
+        <w:t>R4 (interface)</w:t>
+      </w:r>
+    </w:p>
+    <w:p>
+      <w:pPr>
+        <w:numPr>
+          <w:ilvl w:val="0"/>
+          <w:numId w:val="34"/>
+        </w:numPr>
+        <w:spacing w:before="100" w:beforeAutospacing="1" w:after="100" w:afterAutospacing="1" w:line="240" w:lineRule="auto"/>
+      </w:pPr>
+      <w:r>
+        <w:t>R2 (interface)</w:t>
+      </w:r>
+    </w:p>
+    <w:p>
+      <w:pPr>
+        <w:pStyle w:val="NormalWeb"/>
+        <w:rPr>
+          <w:rFonts w:ascii="Inter Tight" w:hAnsi="Inter Tight"/>
+          <w:sz w:val="20"/>
+        </w:rPr>
+      </w:pPr>
+      <w:r>
+        <w:rPr>
+          <w:rStyle w:val="Textoennegrita"/>
+          <w:rFonts w:ascii="Inter Tight" w:eastAsiaTheme="majorEastAsia" w:hAnsi="Inter Tight"/>
+          <w:sz w:val="20"/>
+        </w:rPr>
+        <w:t>192.</w:t>
+      </w:r>
+      <w:r>
+        <w:rPr>
+          <w:rStyle w:val="Textoennegrita"/>
+          <w:rFonts w:ascii="Inter Tight" w:eastAsiaTheme="majorEastAsia" w:hAnsi="Inter Tight"/>
+          <w:sz w:val="20"/>
+        </w:rPr>
+        <w:t>5</w:t>
+      </w:r>
+      <w:r>
+        <w:rPr>
+          <w:rStyle w:val="Textoennegrita"/>
+          <w:rFonts w:ascii="Inter Tight" w:eastAsiaTheme="majorEastAsia" w:hAnsi="Inter Tight"/>
+          <w:sz w:val="20"/>
+        </w:rPr>
+        <w:t>.3.0/30 Network:</w:t>
+      </w:r>
+    </w:p>
+    <w:p>
+      <w:pPr>
+        <w:numPr>
+          <w:ilvl w:val="0"/>
+          <w:numId w:val="35"/>
+        </w:numPr>
+        <w:spacing w:before="100" w:beforeAutospacing="1" w:after="100" w:afterAutospacing="1" w:line="240" w:lineRule="auto"/>
+      </w:pPr>
+      <w:r>
+        <w:t>R2 (interface)</w:t>
+      </w:r>
+    </w:p>
+    <w:p>
+      <w:pPr>
+        <w:numPr>
+          <w:ilvl w:val="0"/>
+          <w:numId w:val="35"/>
+        </w:numPr>
+        <w:spacing w:before="100" w:beforeAutospacing="1" w:after="100" w:afterAutospacing="1" w:line="240" w:lineRule="auto"/>
+      </w:pPr>
+      <w:r>
+        <w:t>R3 (interface)</w:t>
+      </w:r>
+    </w:p>
+    <w:p>
+      <w:pPr>
+        <w:pStyle w:val="NormalWeb"/>
+        <w:rPr>
+          <w:rFonts w:ascii="Inter Tight" w:hAnsi="Inter Tight"/>
+          <w:sz w:val="20"/>
+        </w:rPr>
+      </w:pPr>
+      <w:r>
+        <w:rPr>
+          <w:rStyle w:val="Textoennegrita"/>
+          <w:rFonts w:ascii="Inter Tight" w:eastAsiaTheme="majorEastAsia" w:hAnsi="Inter Tight"/>
+          <w:sz w:val="20"/>
+        </w:rPr>
+        <w:t>192.10.4.0/30 Network:</w:t>
+      </w:r>
+    </w:p>
+    <w:p>
+      <w:pPr>
+        <w:numPr>
+          <w:ilvl w:val="0"/>
+          <w:numId w:val="36"/>
+        </w:numPr>
+        <w:spacing w:before="100" w:beforeAutospacing="1" w:after="100" w:afterAutospacing="1" w:line="240" w:lineRule="auto"/>
+      </w:pPr>
+      <w:r>
+        <w:t>R3 (interface)</w:t>
+      </w:r>
+    </w:p>
+    <w:p>
+      <w:pPr>
+        <w:numPr>
+          <w:ilvl w:val="0"/>
+          <w:numId w:val="36"/>
+        </w:numPr>
+        <w:spacing w:before="100" w:beforeAutospacing="1" w:after="100" w:afterAutospacing="1" w:line="240" w:lineRule="auto"/>
+      </w:pPr>
+      <w:r>
+        <w:t>R1 (interface)</w:t>
+      </w:r>
+    </w:p>
+    <w:p>
+      <w:pPr>
+        <w:pStyle w:val="NormalWeb"/>
+        <w:rPr>
+          <w:rFonts w:ascii="Inter Tight" w:hAnsi="Inter Tight"/>
+          <w:sz w:val="20"/>
+        </w:rPr>
+      </w:pPr>
+      <w:r>
+        <w:rPr>
+          <w:rStyle w:val="Textoennegrita"/>
+          <w:rFonts w:ascii="Inter Tight" w:eastAsiaTheme="majorEastAsia" w:hAnsi="Inter Tight"/>
+          <w:sz w:val="20"/>
+        </w:rPr>
+        <w:t>192.</w:t>
+      </w:r>
+      <w:r>
+        <w:rPr>
+          <w:rStyle w:val="Textoennegrita"/>
+          <w:rFonts w:ascii="Inter Tight" w:eastAsiaTheme="majorEastAsia" w:hAnsi="Inter Tight"/>
+          <w:sz w:val="20"/>
+        </w:rPr>
+        <w:t>5</w:t>
+      </w:r>
+      <w:r>
+        <w:rPr>
+          <w:rStyle w:val="Textoennegrita"/>
+          <w:rFonts w:ascii="Inter Tight" w:eastAsiaTheme="majorEastAsia" w:hAnsi="Inter Tight"/>
+          <w:sz w:val="20"/>
+        </w:rPr>
+        <w:t>.5.0/30 Network:</w:t>
+      </w:r>
+    </w:p>
+    <w:p>
+      <w:pPr>
+        <w:numPr>
+          <w:ilvl w:val="0"/>
+          <w:numId w:val="37"/>
+        </w:numPr>
+        <w:spacing w:before="100" w:beforeAutospacing="1" w:after="100" w:afterAutospacing="1" w:line="240" w:lineRule="auto"/>
+      </w:pPr>
+      <w:r>
+        <w:t>R1 (interface)</w:t>
+      </w:r>
+    </w:p>
+    <w:p>
+      <w:pPr>
+        <w:numPr>
+          <w:ilvl w:val="0"/>
+          <w:numId w:val="37"/>
+        </w:numPr>
+        <w:spacing w:before="100" w:beforeAutospacing="1" w:after="100" w:afterAutospacing="1" w:line="240" w:lineRule="auto"/>
+      </w:pPr>
+      <w:r>
+        <w:t>R2 (interface)</w:t>
+      </w:r>
+    </w:p>
+    <w:p>
+      <w:pPr>
+        <w:pStyle w:val="NormalWeb"/>
+        <w:rPr>
+          <w:rFonts w:ascii="Inter Tight" w:hAnsi="Inter Tight"/>
+          <w:sz w:val="20"/>
+        </w:rPr>
+      </w:pPr>
+      <w:r>
+        <w:rPr>
+          <w:rStyle w:val="Textoennegrita"/>
+          <w:rFonts w:ascii="Inter Tight" w:eastAsiaTheme="majorEastAsia" w:hAnsi="Inter Tight"/>
+          <w:sz w:val="20"/>
+        </w:rPr>
+        <w:t>192.168.</w:t>
+      </w:r>
+      <w:r>
+        <w:rPr>
+          <w:rStyle w:val="Textoennegrita"/>
+          <w:rFonts w:ascii="Inter Tight" w:eastAsiaTheme="majorEastAsia" w:hAnsi="Inter Tight"/>
+          <w:sz w:val="20"/>
+        </w:rPr>
+        <w:t>5</w:t>
+      </w:r>
+      <w:r>
+        <w:rPr>
+          <w:rStyle w:val="Textoennegrita"/>
+          <w:rFonts w:ascii="Inter Tight" w:eastAsiaTheme="majorEastAsia" w:hAnsi="Inter Tight"/>
+          <w:sz w:val="20"/>
+        </w:rPr>
+        <w:t>.0/30 Network:</w:t>
+      </w:r>
+    </w:p>
+    <w:p>
+      <w:pPr>
+        <w:numPr>
+          <w:ilvl w:val="0"/>
+          <w:numId w:val="38"/>
+        </w:numPr>
+        <w:spacing w:before="100" w:beforeAutospacing="1" w:after="100" w:afterAutospacing="1" w:line="240" w:lineRule="auto"/>
+      </w:pPr>
+      <w:r>
+        <w:t>R2 (interface)</w:t>
+      </w:r>
+    </w:p>
+    <w:p>
+      <w:pPr>
+        <w:numPr>
+          <w:ilvl w:val="0"/>
+          <w:numId w:val="38"/>
+        </w:numPr>
+        <w:spacing w:before="100" w:beforeAutospacing="1" w:after="100" w:afterAutospacing="1" w:line="240" w:lineRule="auto"/>
+      </w:pPr>
+      <w:proofErr w:type="spellStart"/>
+      <w:r>
+        <w:t>ARHuawei</w:t>
+      </w:r>
+      <w:proofErr w:type="spellEnd"/>
+      <w:r>
+        <w:t xml:space="preserve"> device (cloud)</w:t>
+      </w:r>
+    </w:p>
+    <w:p>
+      <w:pPr>
+        <w:pStyle w:val="NormalWeb"/>
+        <w:rPr>
+          <w:rFonts w:ascii="Inter Tight" w:hAnsi="Inter Tight"/>
+          <w:sz w:val="20"/>
+        </w:rPr>
+      </w:pPr>
+      <w:r>
+        <w:rPr>
+          <w:rStyle w:val="Textoennegrita"/>
+          <w:rFonts w:ascii="Inter Tight" w:eastAsiaTheme="majorEastAsia" w:hAnsi="Inter Tight"/>
+          <w:sz w:val="20"/>
+        </w:rPr>
+        <w:t>145.0.</w:t>
+      </w:r>
+      <w:r>
+        <w:rPr>
+          <w:rStyle w:val="Textoennegrita"/>
+          <w:rFonts w:ascii="Inter Tight" w:eastAsiaTheme="majorEastAsia" w:hAnsi="Inter Tight"/>
+          <w:sz w:val="20"/>
+        </w:rPr>
+        <w:t>5</w:t>
+      </w:r>
+      <w:r>
+        <w:rPr>
+          <w:rStyle w:val="Textoennegrita"/>
+          <w:rFonts w:ascii="Inter Tight" w:eastAsiaTheme="majorEastAsia" w:hAnsi="Inter Tight"/>
+          <w:sz w:val="20"/>
+        </w:rPr>
+        <w:t>.0/28 Network:</w:t>
+      </w:r>
+    </w:p>
+    <w:p>
+      <w:pPr>
+        <w:numPr>
+          <w:ilvl w:val="0"/>
+          <w:numId w:val="39"/>
+        </w:numPr>
+        <w:spacing w:before="100" w:beforeAutospacing="1" w:after="100" w:afterAutospacing="1" w:line="240" w:lineRule="auto"/>
+      </w:pPr>
+      <w:r>
+        <w:t>R5 (interface)</w:t>
+      </w:r>
+    </w:p>
+    <w:p>
+      <w:pPr>
+        <w:numPr>
+          <w:ilvl w:val="0"/>
+          <w:numId w:val="39"/>
+        </w:numPr>
+        <w:spacing w:before="100" w:beforeAutospacing="1" w:after="100" w:afterAutospacing="1" w:line="240" w:lineRule="auto"/>
+      </w:pPr>
+      <w:r>
+        <w:t>ISP Router (interface)</w:t>
+      </w:r>
+    </w:p>
+    <w:p>
+      <w:pPr>
+        <w:pStyle w:val="NormalWeb"/>
+        <w:rPr>
+          <w:rFonts w:ascii="Inter Tight" w:hAnsi="Inter Tight"/>
+          <w:sz w:val="20"/>
+        </w:rPr>
+      </w:pPr>
+      <w:r>
+        <w:rPr>
+          <w:rStyle w:val="Textoennegrita"/>
+          <w:rFonts w:ascii="Inter Tight" w:eastAsiaTheme="majorEastAsia" w:hAnsi="Inter Tight"/>
+          <w:sz w:val="20"/>
+        </w:rPr>
+        <w:t>66.2.</w:t>
+      </w:r>
+      <w:r>
+        <w:rPr>
+          <w:rStyle w:val="Textoennegrita"/>
+          <w:rFonts w:ascii="Inter Tight" w:eastAsiaTheme="majorEastAsia" w:hAnsi="Inter Tight"/>
+          <w:sz w:val="20"/>
+        </w:rPr>
+        <w:t>5</w:t>
+      </w:r>
+      <w:r>
+        <w:rPr>
+          <w:rStyle w:val="Textoennegrita"/>
+          <w:rFonts w:ascii="Inter Tight" w:eastAsiaTheme="majorEastAsia" w:hAnsi="Inter Tight"/>
+          <w:sz w:val="20"/>
+        </w:rPr>
+        <w:t>.0/28 Network:</w:t>
       </w:r>
     </w:p>
     <w:p>
@@ -1580,148 +1708,65 @@
           <w:rFonts w:ascii="Inter Tight" w:eastAsiaTheme="majorEastAsia" w:hAnsi="Inter Tight"/>
           <w:sz w:val="20"/>
         </w:rPr>
-        <w:t>VLAN 10 Network (10.0.10.0/24):</w:t>
-      </w:r>
-    </w:p>
-    <w:p>
-      <w:pPr>
-        <w:numPr>
-          <w:ilvl w:val="0"/>
-          <w:numId w:val="41"/>
-        </w:numPr>
-        <w:spacing w:before="100" w:beforeAutospacing="1" w:after="100" w:afterAutospacing="1" w:line="240" w:lineRule="auto"/>
-      </w:pPr>
-      <w:r>
-        <w:t>Windows1: 10.0.10.10</w:t>
-      </w:r>
-    </w:p>
-    <w:p>
-      <w:pPr>
-        <w:numPr>
-          <w:ilvl w:val="0"/>
-          <w:numId w:val="41"/>
-        </w:numPr>
-        <w:spacing w:before="100" w:beforeAutospacing="1" w:after="100" w:afterAutospacing="1" w:line="240" w:lineRule="auto"/>
-      </w:pPr>
-      <w:r>
-        <w:t>PC2: 10.0.10.11</w:t>
-      </w:r>
-    </w:p>
-    <w:p>
-      <w:pPr>
-        <w:numPr>
-          <w:ilvl w:val="0"/>
-          <w:numId w:val="41"/>
-        </w:numPr>
-        <w:spacing w:before="100" w:beforeAutospacing="1" w:after="100" w:afterAutospacing="1" w:line="240" w:lineRule="auto"/>
-      </w:pPr>
-      <w:r>
-        <w:t xml:space="preserve">name: </w:t>
-      </w:r>
-      <w:proofErr w:type="spellStart"/>
-      <w:r>
-        <w:t>gerencia</w:t>
-      </w:r>
-      <w:proofErr w:type="spellEnd"/>
-    </w:p>
-    <w:p>
-      <w:pPr>
-        <w:pStyle w:val="NormalWeb"/>
-        <w:rPr>
-          <w:rFonts w:ascii="Inter Tight" w:hAnsi="Inter Tight"/>
-          <w:sz w:val="20"/>
-        </w:rPr>
-      </w:pPr>
+        <w:t>VLAN 10 Network (10.0.</w:t>
+      </w:r>
       <w:r>
         <w:rPr>
           <w:rStyle w:val="Textoennegrita"/>
           <w:rFonts w:ascii="Inter Tight" w:eastAsiaTheme="majorEastAsia" w:hAnsi="Inter Tight"/>
           <w:sz w:val="20"/>
         </w:rPr>
-        <w:t>VLAN 11 Network (192.168.10.0/24):</w:t>
-      </w:r>
-    </w:p>
-    <w:p>
-      <w:pPr>
-        <w:numPr>
-          <w:ilvl w:val="0"/>
-          <w:numId w:val="42"/>
-        </w:numPr>
-        <w:spacing w:before="100" w:beforeAutospacing="1" w:after="100" w:afterAutospacing="1" w:line="240" w:lineRule="auto"/>
-      </w:pPr>
-      <w:r>
-        <w:t>PC1: 192.168.10.10</w:t>
-      </w:r>
-    </w:p>
-    <w:p>
-      <w:pPr>
-        <w:numPr>
-          <w:ilvl w:val="0"/>
-          <w:numId w:val="42"/>
-        </w:numPr>
-        <w:spacing w:before="100" w:beforeAutospacing="1" w:after="100" w:afterAutospacing="1" w:line="240" w:lineRule="auto"/>
-      </w:pPr>
-      <w:r>
-        <w:t>Windows2: 192.168.10.11</w:t>
-      </w:r>
-    </w:p>
-    <w:p>
-      <w:pPr>
-        <w:numPr>
-          <w:ilvl w:val="0"/>
-          <w:numId w:val="42"/>
-        </w:numPr>
-        <w:spacing w:before="100" w:beforeAutospacing="1" w:after="100" w:afterAutospacing="1" w:line="240" w:lineRule="auto"/>
-      </w:pPr>
-      <w:r>
-        <w:t xml:space="preserve">name </w:t>
-      </w:r>
-      <w:proofErr w:type="spellStart"/>
-      <w:r>
-        <w:t>administracion</w:t>
-      </w:r>
-      <w:proofErr w:type="spellEnd"/>
-    </w:p>
-    <w:p>
-      <w:pPr>
-        <w:pStyle w:val="NormalWeb"/>
-        <w:rPr>
-          <w:rFonts w:ascii="Inter Tight" w:hAnsi="Inter Tight"/>
-          <w:sz w:val="20"/>
-        </w:rPr>
-      </w:pPr>
+        <w:t>5</w:t>
+      </w:r>
       <w:r>
         <w:rPr>
           <w:rStyle w:val="Textoennegrita"/>
           <w:rFonts w:ascii="Inter Tight" w:eastAsiaTheme="majorEastAsia" w:hAnsi="Inter Tight"/>
           <w:sz w:val="20"/>
         </w:rPr>
-        <w:t>VLAN 12 Network (172.16.10.0/24):</w:t>
-      </w:r>
-    </w:p>
-    <w:p>
-      <w:pPr>
-        <w:numPr>
-          <w:ilvl w:val="0"/>
-          <w:numId w:val="43"/>
-        </w:numPr>
-        <w:spacing w:before="100" w:beforeAutospacing="1" w:after="100" w:afterAutospacing="1" w:line="240" w:lineRule="auto"/>
-      </w:pPr>
-      <w:r>
-        <w:t>PBX: 172.16.10.10</w:t>
-      </w:r>
-    </w:p>
-    <w:p>
-      <w:pPr>
-        <w:numPr>
-          <w:ilvl w:val="0"/>
-          <w:numId w:val="43"/>
-        </w:numPr>
-        <w:spacing w:before="100" w:beforeAutospacing="1" w:after="100" w:afterAutospacing="1" w:line="240" w:lineRule="auto"/>
-      </w:pPr>
-      <w:r>
-        <w:t>name: VoIP</w:t>
-      </w:r>
+        <w:t>.0/24):</w:t>
+      </w:r>
+    </w:p>
+    <w:p>
+      <w:pPr>
+        <w:numPr>
+          <w:ilvl w:val="0"/>
+          <w:numId w:val="41"/>
+        </w:numPr>
+        <w:spacing w:before="100" w:beforeAutospacing="1" w:after="100" w:afterAutospacing="1" w:line="240" w:lineRule="auto"/>
+      </w:pPr>
+      <w:r>
+        <w:t>Windows1: 10.0.10.10</w:t>
+      </w:r>
+    </w:p>
+    <w:p>
+      <w:pPr>
+        <w:numPr>
+          <w:ilvl w:val="0"/>
+          <w:numId w:val="41"/>
+        </w:numPr>
+        <w:spacing w:before="100" w:beforeAutospacing="1" w:after="100" w:afterAutospacing="1" w:line="240" w:lineRule="auto"/>
+      </w:pPr>
+      <w:r>
+        <w:t>PC2: 10.0.10.11</w:t>
+      </w:r>
+    </w:p>
+    <w:p>
+      <w:pPr>
+        <w:numPr>
+          <w:ilvl w:val="0"/>
+          <w:numId w:val="41"/>
+        </w:numPr>
+        <w:spacing w:before="100" w:beforeAutospacing="1" w:after="100" w:afterAutospacing="1" w:line="240" w:lineRule="auto"/>
+      </w:pPr>
+      <w:r>
+        <w:t xml:space="preserve">name: </w:t>
+      </w:r>
+      <w:proofErr w:type="spellStart"/>
+      <w:r>
+        <w:t>gerencia</w:t>
+      </w:r>
+      <w:proofErr w:type="spellEnd"/>
     </w:p>
     <w:p>
       <w:pPr>
@@ -1737,87 +1782,250 @@
           <w:rFonts w:ascii="Inter Tight" w:eastAsiaTheme="majorEastAsia" w:hAnsi="Inter Tight"/>
           <w:sz w:val="20"/>
         </w:rPr>
-        <w:t>VLAN 13 Network (10.1.10.0/24):</w:t>
-      </w:r>
-    </w:p>
-    <w:p>
-      <w:pPr>
-        <w:numPr>
-          <w:ilvl w:val="0"/>
-          <w:numId w:val="44"/>
-        </w:numPr>
-        <w:spacing w:before="100" w:beforeAutospacing="1" w:after="100" w:afterAutospacing="1" w:line="240" w:lineRule="auto"/>
-      </w:pPr>
-      <w:proofErr w:type="spellStart"/>
-      <w:r>
-        <w:t>DNS_Web</w:t>
-      </w:r>
-      <w:proofErr w:type="spellEnd"/>
-      <w:r>
-        <w:t xml:space="preserve"> Server: 10.1.10.10</w:t>
-      </w:r>
-    </w:p>
-    <w:p>
-      <w:pPr>
-        <w:numPr>
-          <w:ilvl w:val="0"/>
-          <w:numId w:val="44"/>
-        </w:numPr>
-        <w:spacing w:before="100" w:beforeAutospacing="1" w:after="100" w:afterAutospacing="1" w:line="240" w:lineRule="auto"/>
-      </w:pPr>
-      <w:proofErr w:type="spellStart"/>
-      <w:r>
-        <w:t>DHCP_Server</w:t>
-      </w:r>
-      <w:proofErr w:type="spellEnd"/>
-      <w:r>
-        <w:t>: 10.1.10.11</w:t>
-      </w:r>
-    </w:p>
-    <w:p>
-      <w:pPr>
-        <w:numPr>
-          <w:ilvl w:val="0"/>
-          <w:numId w:val="44"/>
-        </w:numPr>
-        <w:spacing w:before="100" w:beforeAutospacing="1" w:after="100" w:afterAutospacing="1" w:line="240" w:lineRule="auto"/>
-      </w:pPr>
-      <w:proofErr w:type="spellStart"/>
-      <w:r>
-        <w:t>WindowsServer</w:t>
-      </w:r>
-      <w:proofErr w:type="spellEnd"/>
-      <w:r>
-        <w:t>: 10.1.10.12</w:t>
-      </w:r>
-    </w:p>
-    <w:p>
-      <w:pPr>
-        <w:numPr>
-          <w:ilvl w:val="0"/>
-          <w:numId w:val="44"/>
-        </w:numPr>
-        <w:spacing w:before="100" w:beforeAutospacing="1" w:after="100" w:afterAutospacing="1" w:line="240" w:lineRule="auto"/>
-      </w:pPr>
-      <w:r>
-        <w:t>name: IT</w:t>
-      </w:r>
-    </w:p>
-    <w:p>
-      <w:pPr>
-        <w:pStyle w:val="NormalWeb"/>
-        <w:rPr>
-          <w:rFonts w:ascii="Inter Tight" w:hAnsi="Inter Tight"/>
-          <w:sz w:val="20"/>
-        </w:rPr>
-      </w:pPr>
+        <w:t>VLAN 11 Network (192.168.</w:t>
+      </w:r>
       <w:r>
         <w:rPr>
           <w:rStyle w:val="Textoennegrita"/>
           <w:rFonts w:ascii="Inter Tight" w:eastAsiaTheme="majorEastAsia" w:hAnsi="Inter Tight"/>
           <w:sz w:val="20"/>
         </w:rPr>
-        <w:t>VLAN 15 Network (172.1.10.0/24):</w:t>
+        <w:t>5</w:t>
+      </w:r>
+      <w:r>
+        <w:rPr>
+          <w:rStyle w:val="Textoennegrita"/>
+          <w:rFonts w:ascii="Inter Tight" w:eastAsiaTheme="majorEastAsia" w:hAnsi="Inter Tight"/>
+          <w:sz w:val="20"/>
+        </w:rPr>
+        <w:t>.0/24):</w:t>
+      </w:r>
+    </w:p>
+    <w:p>
+      <w:pPr>
+        <w:numPr>
+          <w:ilvl w:val="0"/>
+          <w:numId w:val="42"/>
+        </w:numPr>
+        <w:spacing w:before="100" w:beforeAutospacing="1" w:after="100" w:afterAutospacing="1" w:line="240" w:lineRule="auto"/>
+      </w:pPr>
+      <w:r>
+        <w:t>PC1: 192.168.10.10</w:t>
+      </w:r>
+    </w:p>
+    <w:p>
+      <w:pPr>
+        <w:numPr>
+          <w:ilvl w:val="0"/>
+          <w:numId w:val="42"/>
+        </w:numPr>
+        <w:spacing w:before="100" w:beforeAutospacing="1" w:after="100" w:afterAutospacing="1" w:line="240" w:lineRule="auto"/>
+      </w:pPr>
+      <w:r>
+        <w:t>Windows2: 192.168.10.11</w:t>
+      </w:r>
+    </w:p>
+    <w:p>
+      <w:pPr>
+        <w:numPr>
+          <w:ilvl w:val="0"/>
+          <w:numId w:val="42"/>
+        </w:numPr>
+        <w:spacing w:before="100" w:beforeAutospacing="1" w:after="100" w:afterAutospacing="1" w:line="240" w:lineRule="auto"/>
+      </w:pPr>
+      <w:r>
+        <w:t xml:space="preserve">name </w:t>
+      </w:r>
+      <w:proofErr w:type="spellStart"/>
+      <w:r>
+        <w:t>administracion</w:t>
+      </w:r>
+      <w:proofErr w:type="spellEnd"/>
+    </w:p>
+    <w:p>
+      <w:pPr>
+        <w:pStyle w:val="NormalWeb"/>
+        <w:rPr>
+          <w:rFonts w:ascii="Inter Tight" w:hAnsi="Inter Tight"/>
+          <w:sz w:val="20"/>
+        </w:rPr>
+      </w:pPr>
+      <w:r>
+        <w:rPr>
+          <w:rStyle w:val="Textoennegrita"/>
+          <w:rFonts w:ascii="Inter Tight" w:eastAsiaTheme="majorEastAsia" w:hAnsi="Inter Tight"/>
+          <w:sz w:val="20"/>
+        </w:rPr>
+        <w:t>VLAN 12 Network (172.16.</w:t>
+      </w:r>
+      <w:r>
+        <w:rPr>
+          <w:rStyle w:val="Textoennegrita"/>
+          <w:rFonts w:ascii="Inter Tight" w:eastAsiaTheme="majorEastAsia" w:hAnsi="Inter Tight"/>
+          <w:sz w:val="20"/>
+        </w:rPr>
+        <w:t>5</w:t>
+      </w:r>
+      <w:r>
+        <w:rPr>
+          <w:rStyle w:val="Textoennegrita"/>
+          <w:rFonts w:ascii="Inter Tight" w:eastAsiaTheme="majorEastAsia" w:hAnsi="Inter Tight"/>
+          <w:sz w:val="20"/>
+        </w:rPr>
+        <w:t>.0/24):</w:t>
+      </w:r>
+    </w:p>
+    <w:p>
+      <w:pPr>
+        <w:numPr>
+          <w:ilvl w:val="0"/>
+          <w:numId w:val="43"/>
+        </w:numPr>
+        <w:spacing w:before="100" w:beforeAutospacing="1" w:after="100" w:afterAutospacing="1" w:line="240" w:lineRule="auto"/>
+      </w:pPr>
+      <w:r>
+        <w:t>PBX: 172.16.10.10</w:t>
+      </w:r>
+    </w:p>
+    <w:p>
+      <w:pPr>
+        <w:numPr>
+          <w:ilvl w:val="0"/>
+          <w:numId w:val="43"/>
+        </w:numPr>
+        <w:spacing w:before="100" w:beforeAutospacing="1" w:after="100" w:afterAutospacing="1" w:line="240" w:lineRule="auto"/>
+      </w:pPr>
+      <w:r>
+        <w:t>name: VoIP</w:t>
+      </w:r>
+    </w:p>
+    <w:p>
+      <w:pPr>
+        <w:pStyle w:val="NormalWeb"/>
+        <w:rPr>
+          <w:rFonts w:ascii="Inter Tight" w:hAnsi="Inter Tight"/>
+          <w:sz w:val="20"/>
+        </w:rPr>
+      </w:pPr>
+      <w:r>
+        <w:rPr>
+          <w:rStyle w:val="Textoennegrita"/>
+          <w:rFonts w:ascii="Inter Tight" w:eastAsiaTheme="majorEastAsia" w:hAnsi="Inter Tight"/>
+          <w:sz w:val="20"/>
+        </w:rPr>
+        <w:t>VLAN 13 Network (10.1.</w:t>
+      </w:r>
+      <w:r>
+        <w:rPr>
+          <w:rStyle w:val="Textoennegrita"/>
+          <w:rFonts w:ascii="Inter Tight" w:eastAsiaTheme="majorEastAsia" w:hAnsi="Inter Tight"/>
+          <w:sz w:val="20"/>
+        </w:rPr>
+        <w:t>5</w:t>
+      </w:r>
+      <w:r>
+        <w:rPr>
+          <w:rStyle w:val="Textoennegrita"/>
+          <w:rFonts w:ascii="Inter Tight" w:eastAsiaTheme="majorEastAsia" w:hAnsi="Inter Tight"/>
+          <w:sz w:val="20"/>
+        </w:rPr>
+        <w:t>.0/24):</w:t>
+      </w:r>
+    </w:p>
+    <w:p>
+      <w:pPr>
+        <w:numPr>
+          <w:ilvl w:val="0"/>
+          <w:numId w:val="44"/>
+        </w:numPr>
+        <w:spacing w:before="100" w:beforeAutospacing="1" w:after="100" w:afterAutospacing="1" w:line="240" w:lineRule="auto"/>
+      </w:pPr>
+      <w:proofErr w:type="spellStart"/>
+      <w:r>
+        <w:t>DNS_Web</w:t>
+      </w:r>
+      <w:proofErr w:type="spellEnd"/>
+      <w:r>
+        <w:t xml:space="preserve"> Server: 10.1.10.10</w:t>
+      </w:r>
+    </w:p>
+    <w:p>
+      <w:pPr>
+        <w:numPr>
+          <w:ilvl w:val="0"/>
+          <w:numId w:val="44"/>
+        </w:numPr>
+        <w:spacing w:before="100" w:beforeAutospacing="1" w:after="100" w:afterAutospacing="1" w:line="240" w:lineRule="auto"/>
+      </w:pPr>
+      <w:proofErr w:type="spellStart"/>
+      <w:r>
+        <w:t>DHCP_Server</w:t>
+      </w:r>
+      <w:proofErr w:type="spellEnd"/>
+      <w:r>
+        <w:t>: 10.1.10.11</w:t>
+      </w:r>
+    </w:p>
+    <w:p>
+      <w:pPr>
+        <w:numPr>
+          <w:ilvl w:val="0"/>
+          <w:numId w:val="44"/>
+        </w:numPr>
+        <w:spacing w:before="100" w:beforeAutospacing="1" w:after="100" w:afterAutospacing="1" w:line="240" w:lineRule="auto"/>
+      </w:pPr>
+      <w:proofErr w:type="spellStart"/>
+      <w:r>
+        <w:t>WindowsServer</w:t>
+      </w:r>
+      <w:proofErr w:type="spellEnd"/>
+      <w:r>
+        <w:t>: 10.1.10.12</w:t>
+      </w:r>
+    </w:p>
+    <w:p>
+      <w:pPr>
+        <w:numPr>
+          <w:ilvl w:val="0"/>
+          <w:numId w:val="44"/>
+        </w:numPr>
+        <w:spacing w:before="100" w:beforeAutospacing="1" w:after="100" w:afterAutospacing="1" w:line="240" w:lineRule="auto"/>
+      </w:pPr>
+      <w:r>
+        <w:t>name: IT</w:t>
+      </w:r>
+    </w:p>
+    <w:p>
+      <w:pPr>
+        <w:pStyle w:val="NormalWeb"/>
+        <w:rPr>
+          <w:rFonts w:ascii="Inter Tight" w:hAnsi="Inter Tight"/>
+          <w:sz w:val="20"/>
+        </w:rPr>
+      </w:pPr>
+      <w:r>
+        <w:rPr>
+          <w:rStyle w:val="Textoennegrita"/>
+          <w:rFonts w:ascii="Inter Tight" w:eastAsiaTheme="majorEastAsia" w:hAnsi="Inter Tight"/>
+          <w:sz w:val="20"/>
+        </w:rPr>
+        <w:t>VLAN 15 Network (172.1.</w:t>
+      </w:r>
+      <w:r>
+        <w:rPr>
+          <w:rStyle w:val="Textoennegrita"/>
+          <w:rFonts w:ascii="Inter Tight" w:eastAsiaTheme="majorEastAsia" w:hAnsi="Inter Tight"/>
+          <w:sz w:val="20"/>
+        </w:rPr>
+        <w:t>5</w:t>
+      </w:r>
+      <w:r>
+        <w:rPr>
+          <w:rStyle w:val="Textoennegrita"/>
+          <w:rFonts w:ascii="Inter Tight" w:eastAsiaTheme="majorEastAsia" w:hAnsi="Inter Tight"/>
+          <w:sz w:val="20"/>
+        </w:rPr>
+        <w:t>.0/24):</w:t>
       </w:r>
     </w:p>
     <w:p>
@@ -1853,7 +2061,25 @@
           <w:color w:val="C00000"/>
           <w:sz w:val="20"/>
         </w:rPr>
-        <w:t>VLAN 18 Network (10.12.10.0/28):</w:t>
+        <w:t>VLAN 18 Network (10.12.</w:t>
+      </w:r>
+      <w:r>
+        <w:rPr>
+          <w:rStyle w:val="Textoennegrita"/>
+          <w:rFonts w:ascii="Inter Tight" w:eastAsiaTheme="majorEastAsia" w:hAnsi="Inter Tight"/>
+          <w:color w:val="C00000"/>
+          <w:sz w:val="20"/>
+        </w:rPr>
+        <w:t>5</w:t>
+      </w:r>
+      <w:r>
+        <w:rPr>
+          <w:rStyle w:val="Textoennegrita"/>
+          <w:rFonts w:ascii="Inter Tight" w:eastAsiaTheme="majorEastAsia" w:hAnsi="Inter Tight"/>
+          <w:color w:val="C00000"/>
+          <w:sz w:val="20"/>
+        </w:rPr>
+        <w:t>.0/28):</w:t>
       </w:r>
     </w:p>
     <w:p>
@@ -2442,19 +2668,7 @@
         <w:t>SW1</w:t>
       </w:r>
       <w:r>
-        <w:t>: Connected to R5 and with SW</w:t>
-      </w:r>
-      <w:r>
-        <w:t>2</w:t>
-      </w:r>
-      <w:r>
-        <w:t>, SW3, SW4,</w:t>
-      </w:r>
-      <w:r>
-        <w:t xml:space="preserve"> SW5</w:t>
-      </w:r>
-      <w:r>
-        <w:t xml:space="preserve"> SW6</w:t>
+        <w:t>: Connected to R5 and with SW2, SW3, SW4, SW5 SW6</w:t>
       </w:r>
     </w:p>
     <w:p>
@@ -2493,13 +2707,7 @@
         <w:t xml:space="preserve">: </w:t>
       </w:r>
       <w:r>
-        <w:t>Connected to SW1, SW2 and with Windows1 (cloud</w:t>
-      </w:r>
-      <w:r>
-        <w:t xml:space="preserve">), </w:t>
-      </w:r>
-      <w:r>
-        <w:t>PC1</w:t>
+        <w:t>Connected to SW1, SW2 and with Windows1 (cloud), PC1</w:t>
       </w:r>
     </w:p>
     <w:p>
@@ -2520,19 +2728,7 @@
         <w:t xml:space="preserve">: </w:t>
       </w:r>
       <w:r>
-        <w:t>Connected to SW1, SW2 and with PC2</w:t>
-      </w:r>
-      <w:r>
-        <w:t xml:space="preserve">, </w:t>
-      </w:r>
-      <w:r>
-        <w:t>Windows</w:t>
-      </w:r>
-      <w:r>
-        <w:t xml:space="preserve">2 </w:t>
-      </w:r>
-      <w:r>
-        <w:t>(cloud)</w:t>
+        <w:t>Connected to SW1, SW2 and with PC2, Windows2 (cloud)</w:t>
       </w:r>
     </w:p>
     <w:p>
@@ -2650,10 +2846,7 @@
         <w:t>(cloud)</w:t>
       </w:r>
       <w:r>
-        <w:t>, PBX</w:t>
-      </w:r>
-      <w:r>
-        <w:t xml:space="preserve"> </w:t>
+        <w:t xml:space="preserve">, PBX </w:t>
       </w:r>
       <w:r>
         <w:t>(cloud)</w:t>
@@ -2856,13 +3049,7 @@
         <w:spacing w:before="100" w:beforeAutospacing="1" w:after="100" w:afterAutospacing="1" w:line="240" w:lineRule="auto"/>
       </w:pPr>
       <w:r>
-        <w:t>R</w:t>
-      </w:r>
-      <w:r>
-        <w:t>2</w:t>
-      </w:r>
-      <w:r>
-        <w:t xml:space="preserve"> (interface)</w:t>
+        <w:t>R2 (interface)</w:t>
       </w:r>
     </w:p>
     <w:p>
@@ -2874,13 +3061,7 @@
         <w:spacing w:before="100" w:beforeAutospacing="1" w:after="100" w:afterAutospacing="1" w:line="240" w:lineRule="auto"/>
       </w:pPr>
       <w:r>
-        <w:t>R</w:t>
-      </w:r>
-      <w:r>
-        <w:t>3</w:t>
-      </w:r>
-      <w:r>
-        <w:t xml:space="preserve"> (interface)</w:t>
+        <w:t>R3 (interface)</w:t>
       </w:r>
     </w:p>
     <w:p>
@@ -3356,13 +3537,7 @@
         <w:t xml:space="preserve">: </w:t>
       </w:r>
       <w:r>
-        <w:t>10.</w:t>
-      </w:r>
-      <w:r>
-        <w:t>1</w:t>
-      </w:r>
-      <w:r>
-        <w:t>.X.11</w:t>
+        <w:t>10.1.X.11</w:t>
       </w:r>
     </w:p>
     <w:p>
@@ -4087,19 +4262,7 @@
         <w:rPr>
           <w:color w:val="7030A0"/>
         </w:rPr>
-        <w:t>10.0.X.1</w:t>
-      </w:r>
-      <w:r>
-        <w:rPr>
-          <w:color w:val="7030A0"/>
-        </w:rPr>
-        <w:t>1</w:t>
-      </w:r>
-      <w:r>
-        <w:rPr>
-          <w:color w:val="7030A0"/>
-        </w:rPr>
-        <w:t xml:space="preserve"> (VLAN 10)</w:t>
+        <w:t>10.0.X.11 (VLAN 10)</w:t>
       </w:r>
     </w:p>
     <w:p>

</xml_diff>

<commit_message>
feat: remake gns3 cfg files (#4)
Co-authored-by: Cristian Meneses <crismeneseszambrana@gmail.com>
</commit_message>
<xml_diff>
--- a/gns3/documents/Proyecto Final GNS3.docx
+++ b/gns3/documents/Proyecto Final GNS3.docx
@@ -1197,113 +1197,47 @@
           <w:rFonts w:ascii="Inter Tight" w:eastAsiaTheme="majorEastAsia" w:hAnsi="Inter Tight"/>
           <w:sz w:val="20"/>
         </w:rPr>
-        <w:t>192.10.0.0/30 Network:</w:t>
-      </w:r>
-    </w:p>
-    <w:p>
-      <w:pPr>
-        <w:numPr>
-          <w:ilvl w:val="0"/>
-          <w:numId w:val="32"/>
-        </w:numPr>
-        <w:spacing w:before="100" w:beforeAutospacing="1" w:after="100" w:afterAutospacing="1" w:line="240" w:lineRule="auto"/>
-      </w:pPr>
-      <w:r>
-        <w:t>ISP Router (interface)</w:t>
-      </w:r>
-    </w:p>
-    <w:p>
-      <w:pPr>
-        <w:numPr>
-          <w:ilvl w:val="0"/>
-          <w:numId w:val="32"/>
-        </w:numPr>
-        <w:spacing w:before="100" w:beforeAutospacing="1" w:after="100" w:afterAutospacing="1" w:line="240" w:lineRule="auto"/>
-      </w:pPr>
-      <w:r>
-        <w:t>R3 (interface)</w:t>
-      </w:r>
-    </w:p>
-    <w:p>
-      <w:pPr>
-        <w:pStyle w:val="NormalWeb"/>
-        <w:rPr>
-          <w:rFonts w:ascii="Inter Tight" w:hAnsi="Inter Tight"/>
-          <w:sz w:val="20"/>
-        </w:rPr>
-      </w:pPr>
+        <w:t>192.</w:t>
+      </w:r>
       <w:r>
         <w:rPr>
           <w:rStyle w:val="Textoennegrita"/>
           <w:rFonts w:ascii="Inter Tight" w:eastAsiaTheme="majorEastAsia" w:hAnsi="Inter Tight"/>
           <w:sz w:val="20"/>
         </w:rPr>
-        <w:t>192.10.1.0/30 Network:</w:t>
-      </w:r>
-    </w:p>
-    <w:p>
-      <w:pPr>
-        <w:numPr>
-          <w:ilvl w:val="0"/>
-          <w:numId w:val="33"/>
-        </w:numPr>
-        <w:spacing w:before="100" w:beforeAutospacing="1" w:after="100" w:afterAutospacing="1" w:line="240" w:lineRule="auto"/>
-      </w:pPr>
-      <w:r>
-        <w:t>ISP Router (interface)</w:t>
-      </w:r>
-    </w:p>
-    <w:p>
-      <w:pPr>
-        <w:numPr>
-          <w:ilvl w:val="0"/>
-          <w:numId w:val="33"/>
-        </w:numPr>
-        <w:spacing w:before="100" w:beforeAutospacing="1" w:after="100" w:afterAutospacing="1" w:line="240" w:lineRule="auto"/>
-      </w:pPr>
-      <w:r>
-        <w:t>R4 (interface)</w:t>
-      </w:r>
-    </w:p>
-    <w:p>
-      <w:pPr>
-        <w:pStyle w:val="NormalWeb"/>
-        <w:rPr>
-          <w:rFonts w:ascii="Inter Tight" w:hAnsi="Inter Tight"/>
-          <w:sz w:val="20"/>
-        </w:rPr>
-      </w:pPr>
+        <w:t>5</w:t>
+      </w:r>
       <w:r>
         <w:rPr>
           <w:rStyle w:val="Textoennegrita"/>
           <w:rFonts w:ascii="Inter Tight" w:eastAsiaTheme="majorEastAsia" w:hAnsi="Inter Tight"/>
           <w:sz w:val="20"/>
         </w:rPr>
-        <w:t>192.10.2.0/30 Network:</w:t>
-      </w:r>
-    </w:p>
-    <w:p>
-      <w:pPr>
-        <w:numPr>
-          <w:ilvl w:val="0"/>
-          <w:numId w:val="34"/>
-        </w:numPr>
-        <w:spacing w:before="100" w:beforeAutospacing="1" w:after="100" w:afterAutospacing="1" w:line="240" w:lineRule="auto"/>
-      </w:pPr>
-      <w:r>
-        <w:t>R4 (interface)</w:t>
-      </w:r>
-    </w:p>
-    <w:p>
-      <w:pPr>
-        <w:numPr>
-          <w:ilvl w:val="0"/>
-          <w:numId w:val="34"/>
-        </w:numPr>
-        <w:spacing w:before="100" w:beforeAutospacing="1" w:after="100" w:afterAutospacing="1" w:line="240" w:lineRule="auto"/>
-      </w:pPr>
-      <w:r>
-        <w:t>R2 (interface)</w:t>
+        <w:t>.0.0/30 Network:</w:t>
+      </w:r>
+    </w:p>
+    <w:p>
+      <w:pPr>
+        <w:numPr>
+          <w:ilvl w:val="0"/>
+          <w:numId w:val="32"/>
+        </w:numPr>
+        <w:spacing w:before="100" w:beforeAutospacing="1" w:after="100" w:afterAutospacing="1" w:line="240" w:lineRule="auto"/>
+      </w:pPr>
+      <w:r>
+        <w:t>ISP Router (interface)</w:t>
+      </w:r>
+    </w:p>
+    <w:p>
+      <w:pPr>
+        <w:numPr>
+          <w:ilvl w:val="0"/>
+          <w:numId w:val="32"/>
+        </w:numPr>
+        <w:spacing w:before="100" w:beforeAutospacing="1" w:after="100" w:afterAutospacing="1" w:line="240" w:lineRule="auto"/>
+      </w:pPr>
+      <w:r>
+        <w:t>R3 (interface)</w:t>
       </w:r>
     </w:p>
     <w:p>
@@ -1320,113 +1254,47 @@
           <w:rFonts w:ascii="Inter Tight" w:eastAsiaTheme="majorEastAsia" w:hAnsi="Inter Tight"/>
           <w:sz w:val="20"/>
         </w:rPr>
-        <w:t>192.10.3.0/30 Network:</w:t>
-      </w:r>
-    </w:p>
-    <w:p>
-      <w:pPr>
-        <w:numPr>
-          <w:ilvl w:val="0"/>
-          <w:numId w:val="35"/>
-        </w:numPr>
-        <w:spacing w:before="100" w:beforeAutospacing="1" w:after="100" w:afterAutospacing="1" w:line="240" w:lineRule="auto"/>
-      </w:pPr>
-      <w:r>
-        <w:t>R2 (interface)</w:t>
-      </w:r>
-    </w:p>
-    <w:p>
-      <w:pPr>
-        <w:numPr>
-          <w:ilvl w:val="0"/>
-          <w:numId w:val="35"/>
-        </w:numPr>
-        <w:spacing w:before="100" w:beforeAutospacing="1" w:after="100" w:afterAutospacing="1" w:line="240" w:lineRule="auto"/>
-      </w:pPr>
-      <w:r>
-        <w:t>R3 (interface)</w:t>
-      </w:r>
-    </w:p>
-    <w:p>
-      <w:pPr>
-        <w:pStyle w:val="NormalWeb"/>
-        <w:rPr>
-          <w:rFonts w:ascii="Inter Tight" w:hAnsi="Inter Tight"/>
-          <w:sz w:val="20"/>
-        </w:rPr>
-      </w:pPr>
+        <w:t>192.</w:t>
+      </w:r>
       <w:r>
         <w:rPr>
           <w:rStyle w:val="Textoennegrita"/>
           <w:rFonts w:ascii="Inter Tight" w:eastAsiaTheme="majorEastAsia" w:hAnsi="Inter Tight"/>
           <w:sz w:val="20"/>
         </w:rPr>
-        <w:t>192.10.4.0/30 Network:</w:t>
-      </w:r>
-    </w:p>
-    <w:p>
-      <w:pPr>
-        <w:numPr>
-          <w:ilvl w:val="0"/>
-          <w:numId w:val="36"/>
-        </w:numPr>
-        <w:spacing w:before="100" w:beforeAutospacing="1" w:after="100" w:afterAutospacing="1" w:line="240" w:lineRule="auto"/>
-      </w:pPr>
-      <w:r>
-        <w:t>R3 (interface)</w:t>
-      </w:r>
-    </w:p>
-    <w:p>
-      <w:pPr>
-        <w:numPr>
-          <w:ilvl w:val="0"/>
-          <w:numId w:val="36"/>
-        </w:numPr>
-        <w:spacing w:before="100" w:beforeAutospacing="1" w:after="100" w:afterAutospacing="1" w:line="240" w:lineRule="auto"/>
-      </w:pPr>
-      <w:r>
-        <w:t>R1 (interface)</w:t>
-      </w:r>
-    </w:p>
-    <w:p>
-      <w:pPr>
-        <w:pStyle w:val="NormalWeb"/>
-        <w:rPr>
-          <w:rFonts w:ascii="Inter Tight" w:hAnsi="Inter Tight"/>
-          <w:sz w:val="20"/>
-        </w:rPr>
-      </w:pPr>
+        <w:t>5</w:t>
+      </w:r>
       <w:r>
         <w:rPr>
           <w:rStyle w:val="Textoennegrita"/>
           <w:rFonts w:ascii="Inter Tight" w:eastAsiaTheme="majorEastAsia" w:hAnsi="Inter Tight"/>
           <w:sz w:val="20"/>
         </w:rPr>
-        <w:t>192.10.5.0/30 Network:</w:t>
-      </w:r>
-    </w:p>
-    <w:p>
-      <w:pPr>
-        <w:numPr>
-          <w:ilvl w:val="0"/>
-          <w:numId w:val="37"/>
-        </w:numPr>
-        <w:spacing w:before="100" w:beforeAutospacing="1" w:after="100" w:afterAutospacing="1" w:line="240" w:lineRule="auto"/>
-      </w:pPr>
-      <w:r>
-        <w:t>R1 (interface)</w:t>
-      </w:r>
-    </w:p>
-    <w:p>
-      <w:pPr>
-        <w:numPr>
-          <w:ilvl w:val="0"/>
-          <w:numId w:val="37"/>
-        </w:numPr>
-        <w:spacing w:before="100" w:beforeAutospacing="1" w:after="100" w:afterAutospacing="1" w:line="240" w:lineRule="auto"/>
-      </w:pPr>
-      <w:r>
-        <w:t>R2 (interface)</w:t>
+        <w:t>.1.0/30 Network:</w:t>
+      </w:r>
+    </w:p>
+    <w:p>
+      <w:pPr>
+        <w:numPr>
+          <w:ilvl w:val="0"/>
+          <w:numId w:val="33"/>
+        </w:numPr>
+        <w:spacing w:before="100" w:beforeAutospacing="1" w:after="100" w:afterAutospacing="1" w:line="240" w:lineRule="auto"/>
+      </w:pPr>
+      <w:r>
+        <w:t>ISP Router (interface)</w:t>
+      </w:r>
+    </w:p>
+    <w:p>
+      <w:pPr>
+        <w:numPr>
+          <w:ilvl w:val="0"/>
+          <w:numId w:val="33"/>
+        </w:numPr>
+        <w:spacing w:before="100" w:beforeAutospacing="1" w:after="100" w:afterAutospacing="1" w:line="240" w:lineRule="auto"/>
+      </w:pPr>
+      <w:r>
+        <w:t>R4 (interface)</w:t>
       </w:r>
     </w:p>
     <w:p>
@@ -1443,94 +1311,354 @@
           <w:rFonts w:ascii="Inter Tight" w:eastAsiaTheme="majorEastAsia" w:hAnsi="Inter Tight"/>
           <w:sz w:val="20"/>
         </w:rPr>
-        <w:t>192.168.10.0/30 Network:</w:t>
-      </w:r>
-    </w:p>
-    <w:p>
-      <w:pPr>
-        <w:numPr>
-          <w:ilvl w:val="0"/>
-          <w:numId w:val="38"/>
-        </w:numPr>
-        <w:spacing w:before="100" w:beforeAutospacing="1" w:after="100" w:afterAutospacing="1" w:line="240" w:lineRule="auto"/>
-      </w:pPr>
-      <w:r>
-        <w:t>R2 (interface)</w:t>
-      </w:r>
-    </w:p>
-    <w:p>
-      <w:pPr>
-        <w:numPr>
-          <w:ilvl w:val="0"/>
-          <w:numId w:val="38"/>
-        </w:numPr>
-        <w:spacing w:before="100" w:beforeAutospacing="1" w:after="100" w:afterAutospacing="1" w:line="240" w:lineRule="auto"/>
-      </w:pPr>
-      <w:proofErr w:type="spellStart"/>
-      <w:r>
-        <w:t>ARHuawei</w:t>
-      </w:r>
-      <w:proofErr w:type="spellEnd"/>
-      <w:r>
-        <w:t xml:space="preserve"> device (cloud)</w:t>
-      </w:r>
-    </w:p>
-    <w:p>
-      <w:pPr>
-        <w:pStyle w:val="NormalWeb"/>
-        <w:rPr>
-          <w:rFonts w:ascii="Inter Tight" w:hAnsi="Inter Tight"/>
-          <w:sz w:val="20"/>
-        </w:rPr>
-      </w:pPr>
+        <w:t>192.</w:t>
+      </w:r>
       <w:r>
         <w:rPr>
           <w:rStyle w:val="Textoennegrita"/>
           <w:rFonts w:ascii="Inter Tight" w:eastAsiaTheme="majorEastAsia" w:hAnsi="Inter Tight"/>
           <w:sz w:val="20"/>
         </w:rPr>
-        <w:t>145.0.10.0/28 Network:</w:t>
-      </w:r>
-    </w:p>
-    <w:p>
-      <w:pPr>
-        <w:numPr>
-          <w:ilvl w:val="0"/>
-          <w:numId w:val="39"/>
-        </w:numPr>
-        <w:spacing w:before="100" w:beforeAutospacing="1" w:after="100" w:afterAutospacing="1" w:line="240" w:lineRule="auto"/>
-      </w:pPr>
-      <w:r>
-        <w:t>R5 (interface)</w:t>
-      </w:r>
-    </w:p>
-    <w:p>
-      <w:pPr>
-        <w:numPr>
-          <w:ilvl w:val="0"/>
-          <w:numId w:val="39"/>
-        </w:numPr>
-        <w:spacing w:before="100" w:beforeAutospacing="1" w:after="100" w:afterAutospacing="1" w:line="240" w:lineRule="auto"/>
-      </w:pPr>
-      <w:r>
-        <w:t>ISP Router (interface)</w:t>
-      </w:r>
-    </w:p>
-    <w:p>
-      <w:pPr>
-        <w:pStyle w:val="NormalWeb"/>
-        <w:rPr>
-          <w:rFonts w:ascii="Inter Tight" w:hAnsi="Inter Tight"/>
-          <w:sz w:val="20"/>
-        </w:rPr>
-      </w:pPr>
+        <w:t>5</w:t>
+      </w:r>
       <w:r>
         <w:rPr>
           <w:rStyle w:val="Textoennegrita"/>
           <w:rFonts w:ascii="Inter Tight" w:eastAsiaTheme="majorEastAsia" w:hAnsi="Inter Tight"/>
           <w:sz w:val="20"/>
         </w:rPr>
-        <w:t>66.2.10.0/28 Network:</w:t>
+        <w:t>.2.0/30 Network:</w:t>
+      </w:r>
+    </w:p>
+    <w:p>
+      <w:pPr>
+        <w:numPr>
+          <w:ilvl w:val="0"/>
+          <w:numId w:val="34"/>
+        </w:numPr>
+        <w:spacing w:before="100" w:beforeAutospacing="1" w:after="100" w:afterAutospacing="1" w:line="240" w:lineRule="auto"/>
+      </w:pPr>
+      <w:r>
+        <w:t>R4 (interface)</w:t>
+      </w:r>
+    </w:p>
+    <w:p>
+      <w:pPr>
+        <w:numPr>
+          <w:ilvl w:val="0"/>
+          <w:numId w:val="34"/>
+        </w:numPr>
+        <w:spacing w:before="100" w:beforeAutospacing="1" w:after="100" w:afterAutospacing="1" w:line="240" w:lineRule="auto"/>
+      </w:pPr>
+      <w:r>
+        <w:t>R2 (interface)</w:t>
+      </w:r>
+    </w:p>
+    <w:p>
+      <w:pPr>
+        <w:pStyle w:val="NormalWeb"/>
+        <w:rPr>
+          <w:rFonts w:ascii="Inter Tight" w:hAnsi="Inter Tight"/>
+          <w:sz w:val="20"/>
+        </w:rPr>
+      </w:pPr>
+      <w:r>
+        <w:rPr>
+          <w:rStyle w:val="Textoennegrita"/>
+          <w:rFonts w:ascii="Inter Tight" w:eastAsiaTheme="majorEastAsia" w:hAnsi="Inter Tight"/>
+          <w:sz w:val="20"/>
+        </w:rPr>
+        <w:t>192.</w:t>
+      </w:r>
+      <w:r>
+        <w:rPr>
+          <w:rStyle w:val="Textoennegrita"/>
+          <w:rFonts w:ascii="Inter Tight" w:eastAsiaTheme="majorEastAsia" w:hAnsi="Inter Tight"/>
+          <w:sz w:val="20"/>
+        </w:rPr>
+        <w:t>5</w:t>
+      </w:r>
+      <w:r>
+        <w:rPr>
+          <w:rStyle w:val="Textoennegrita"/>
+          <w:rFonts w:ascii="Inter Tight" w:eastAsiaTheme="majorEastAsia" w:hAnsi="Inter Tight"/>
+          <w:sz w:val="20"/>
+        </w:rPr>
+        <w:t>.3.0/30 Network:</w:t>
+      </w:r>
+    </w:p>
+    <w:p>
+      <w:pPr>
+        <w:numPr>
+          <w:ilvl w:val="0"/>
+          <w:numId w:val="35"/>
+        </w:numPr>
+        <w:spacing w:before="100" w:beforeAutospacing="1" w:after="100" w:afterAutospacing="1" w:line="240" w:lineRule="auto"/>
+      </w:pPr>
+      <w:r>
+        <w:t>R2 (interface)</w:t>
+      </w:r>
+    </w:p>
+    <w:p>
+      <w:pPr>
+        <w:numPr>
+          <w:ilvl w:val="0"/>
+          <w:numId w:val="35"/>
+        </w:numPr>
+        <w:spacing w:before="100" w:beforeAutospacing="1" w:after="100" w:afterAutospacing="1" w:line="240" w:lineRule="auto"/>
+      </w:pPr>
+      <w:r>
+        <w:t>R3 (interface)</w:t>
+      </w:r>
+    </w:p>
+    <w:p>
+      <w:pPr>
+        <w:pStyle w:val="NormalWeb"/>
+        <w:rPr>
+          <w:rFonts w:ascii="Inter Tight" w:hAnsi="Inter Tight"/>
+          <w:sz w:val="20"/>
+        </w:rPr>
+      </w:pPr>
+      <w:r>
+        <w:rPr>
+          <w:rStyle w:val="Textoennegrita"/>
+          <w:rFonts w:ascii="Inter Tight" w:eastAsiaTheme="majorEastAsia" w:hAnsi="Inter Tight"/>
+          <w:sz w:val="20"/>
+        </w:rPr>
+        <w:t>192.10.4.0/30 Network:</w:t>
+      </w:r>
+    </w:p>
+    <w:p>
+      <w:pPr>
+        <w:numPr>
+          <w:ilvl w:val="0"/>
+          <w:numId w:val="36"/>
+        </w:numPr>
+        <w:spacing w:before="100" w:beforeAutospacing="1" w:after="100" w:afterAutospacing="1" w:line="240" w:lineRule="auto"/>
+      </w:pPr>
+      <w:r>
+        <w:t>R3 (interface)</w:t>
+      </w:r>
+    </w:p>
+    <w:p>
+      <w:pPr>
+        <w:numPr>
+          <w:ilvl w:val="0"/>
+          <w:numId w:val="36"/>
+        </w:numPr>
+        <w:spacing w:before="100" w:beforeAutospacing="1" w:after="100" w:afterAutospacing="1" w:line="240" w:lineRule="auto"/>
+      </w:pPr>
+      <w:r>
+        <w:t>R1 (interface)</w:t>
+      </w:r>
+    </w:p>
+    <w:p>
+      <w:pPr>
+        <w:pStyle w:val="NormalWeb"/>
+        <w:rPr>
+          <w:rFonts w:ascii="Inter Tight" w:hAnsi="Inter Tight"/>
+          <w:sz w:val="20"/>
+        </w:rPr>
+      </w:pPr>
+      <w:r>
+        <w:rPr>
+          <w:rStyle w:val="Textoennegrita"/>
+          <w:rFonts w:ascii="Inter Tight" w:eastAsiaTheme="majorEastAsia" w:hAnsi="Inter Tight"/>
+          <w:sz w:val="20"/>
+        </w:rPr>
+        <w:t>192.</w:t>
+      </w:r>
+      <w:r>
+        <w:rPr>
+          <w:rStyle w:val="Textoennegrita"/>
+          <w:rFonts w:ascii="Inter Tight" w:eastAsiaTheme="majorEastAsia" w:hAnsi="Inter Tight"/>
+          <w:sz w:val="20"/>
+        </w:rPr>
+        <w:t>5</w:t>
+      </w:r>
+      <w:r>
+        <w:rPr>
+          <w:rStyle w:val="Textoennegrita"/>
+          <w:rFonts w:ascii="Inter Tight" w:eastAsiaTheme="majorEastAsia" w:hAnsi="Inter Tight"/>
+          <w:sz w:val="20"/>
+        </w:rPr>
+        <w:t>.5.0/30 Network:</w:t>
+      </w:r>
+    </w:p>
+    <w:p>
+      <w:pPr>
+        <w:numPr>
+          <w:ilvl w:val="0"/>
+          <w:numId w:val="37"/>
+        </w:numPr>
+        <w:spacing w:before="100" w:beforeAutospacing="1" w:after="100" w:afterAutospacing="1" w:line="240" w:lineRule="auto"/>
+      </w:pPr>
+      <w:r>
+        <w:t>R1 (interface)</w:t>
+      </w:r>
+    </w:p>
+    <w:p>
+      <w:pPr>
+        <w:numPr>
+          <w:ilvl w:val="0"/>
+          <w:numId w:val="37"/>
+        </w:numPr>
+        <w:spacing w:before="100" w:beforeAutospacing="1" w:after="100" w:afterAutospacing="1" w:line="240" w:lineRule="auto"/>
+      </w:pPr>
+      <w:r>
+        <w:t>R2 (interface)</w:t>
+      </w:r>
+    </w:p>
+    <w:p>
+      <w:pPr>
+        <w:pStyle w:val="NormalWeb"/>
+        <w:rPr>
+          <w:rFonts w:ascii="Inter Tight" w:hAnsi="Inter Tight"/>
+          <w:sz w:val="20"/>
+        </w:rPr>
+      </w:pPr>
+      <w:r>
+        <w:rPr>
+          <w:rStyle w:val="Textoennegrita"/>
+          <w:rFonts w:ascii="Inter Tight" w:eastAsiaTheme="majorEastAsia" w:hAnsi="Inter Tight"/>
+          <w:sz w:val="20"/>
+        </w:rPr>
+        <w:t>192.168.</w:t>
+      </w:r>
+      <w:r>
+        <w:rPr>
+          <w:rStyle w:val="Textoennegrita"/>
+          <w:rFonts w:ascii="Inter Tight" w:eastAsiaTheme="majorEastAsia" w:hAnsi="Inter Tight"/>
+          <w:sz w:val="20"/>
+        </w:rPr>
+        <w:t>5</w:t>
+      </w:r>
+      <w:r>
+        <w:rPr>
+          <w:rStyle w:val="Textoennegrita"/>
+          <w:rFonts w:ascii="Inter Tight" w:eastAsiaTheme="majorEastAsia" w:hAnsi="Inter Tight"/>
+          <w:sz w:val="20"/>
+        </w:rPr>
+        <w:t>.0/30 Network:</w:t>
+      </w:r>
+    </w:p>
+    <w:p>
+      <w:pPr>
+        <w:numPr>
+          <w:ilvl w:val="0"/>
+          <w:numId w:val="38"/>
+        </w:numPr>
+        <w:spacing w:before="100" w:beforeAutospacing="1" w:after="100" w:afterAutospacing="1" w:line="240" w:lineRule="auto"/>
+      </w:pPr>
+      <w:r>
+        <w:t>R2 (interface)</w:t>
+      </w:r>
+    </w:p>
+    <w:p>
+      <w:pPr>
+        <w:numPr>
+          <w:ilvl w:val="0"/>
+          <w:numId w:val="38"/>
+        </w:numPr>
+        <w:spacing w:before="100" w:beforeAutospacing="1" w:after="100" w:afterAutospacing="1" w:line="240" w:lineRule="auto"/>
+      </w:pPr>
+      <w:proofErr w:type="spellStart"/>
+      <w:r>
+        <w:t>ARHuawei</w:t>
+      </w:r>
+      <w:proofErr w:type="spellEnd"/>
+      <w:r>
+        <w:t xml:space="preserve"> device (cloud)</w:t>
+      </w:r>
+    </w:p>
+    <w:p>
+      <w:pPr>
+        <w:pStyle w:val="NormalWeb"/>
+        <w:rPr>
+          <w:rFonts w:ascii="Inter Tight" w:hAnsi="Inter Tight"/>
+          <w:sz w:val="20"/>
+        </w:rPr>
+      </w:pPr>
+      <w:r>
+        <w:rPr>
+          <w:rStyle w:val="Textoennegrita"/>
+          <w:rFonts w:ascii="Inter Tight" w:eastAsiaTheme="majorEastAsia" w:hAnsi="Inter Tight"/>
+          <w:sz w:val="20"/>
+        </w:rPr>
+        <w:t>145.0.</w:t>
+      </w:r>
+      <w:r>
+        <w:rPr>
+          <w:rStyle w:val="Textoennegrita"/>
+          <w:rFonts w:ascii="Inter Tight" w:eastAsiaTheme="majorEastAsia" w:hAnsi="Inter Tight"/>
+          <w:sz w:val="20"/>
+        </w:rPr>
+        <w:t>5</w:t>
+      </w:r>
+      <w:r>
+        <w:rPr>
+          <w:rStyle w:val="Textoennegrita"/>
+          <w:rFonts w:ascii="Inter Tight" w:eastAsiaTheme="majorEastAsia" w:hAnsi="Inter Tight"/>
+          <w:sz w:val="20"/>
+        </w:rPr>
+        <w:t>.0/28 Network:</w:t>
+      </w:r>
+    </w:p>
+    <w:p>
+      <w:pPr>
+        <w:numPr>
+          <w:ilvl w:val="0"/>
+          <w:numId w:val="39"/>
+        </w:numPr>
+        <w:spacing w:before="100" w:beforeAutospacing="1" w:after="100" w:afterAutospacing="1" w:line="240" w:lineRule="auto"/>
+      </w:pPr>
+      <w:r>
+        <w:t>R5 (interface)</w:t>
+      </w:r>
+    </w:p>
+    <w:p>
+      <w:pPr>
+        <w:numPr>
+          <w:ilvl w:val="0"/>
+          <w:numId w:val="39"/>
+        </w:numPr>
+        <w:spacing w:before="100" w:beforeAutospacing="1" w:after="100" w:afterAutospacing="1" w:line="240" w:lineRule="auto"/>
+      </w:pPr>
+      <w:r>
+        <w:t>ISP Router (interface)</w:t>
+      </w:r>
+    </w:p>
+    <w:p>
+      <w:pPr>
+        <w:pStyle w:val="NormalWeb"/>
+        <w:rPr>
+          <w:rFonts w:ascii="Inter Tight" w:hAnsi="Inter Tight"/>
+          <w:sz w:val="20"/>
+        </w:rPr>
+      </w:pPr>
+      <w:r>
+        <w:rPr>
+          <w:rStyle w:val="Textoennegrita"/>
+          <w:rFonts w:ascii="Inter Tight" w:eastAsiaTheme="majorEastAsia" w:hAnsi="Inter Tight"/>
+          <w:sz w:val="20"/>
+        </w:rPr>
+        <w:t>66.2.</w:t>
+      </w:r>
+      <w:r>
+        <w:rPr>
+          <w:rStyle w:val="Textoennegrita"/>
+          <w:rFonts w:ascii="Inter Tight" w:eastAsiaTheme="majorEastAsia" w:hAnsi="Inter Tight"/>
+          <w:sz w:val="20"/>
+        </w:rPr>
+        <w:t>5</w:t>
+      </w:r>
+      <w:r>
+        <w:rPr>
+          <w:rStyle w:val="Textoennegrita"/>
+          <w:rFonts w:ascii="Inter Tight" w:eastAsiaTheme="majorEastAsia" w:hAnsi="Inter Tight"/>
+          <w:sz w:val="20"/>
+        </w:rPr>
+        <w:t>.0/28 Network:</w:t>
       </w:r>
     </w:p>
     <w:p>
@@ -1580,148 +1708,65 @@
           <w:rFonts w:ascii="Inter Tight" w:eastAsiaTheme="majorEastAsia" w:hAnsi="Inter Tight"/>
           <w:sz w:val="20"/>
         </w:rPr>
-        <w:t>VLAN 10 Network (10.0.10.0/24):</w:t>
-      </w:r>
-    </w:p>
-    <w:p>
-      <w:pPr>
-        <w:numPr>
-          <w:ilvl w:val="0"/>
-          <w:numId w:val="41"/>
-        </w:numPr>
-        <w:spacing w:before="100" w:beforeAutospacing="1" w:after="100" w:afterAutospacing="1" w:line="240" w:lineRule="auto"/>
-      </w:pPr>
-      <w:r>
-        <w:t>Windows1: 10.0.10.10</w:t>
-      </w:r>
-    </w:p>
-    <w:p>
-      <w:pPr>
-        <w:numPr>
-          <w:ilvl w:val="0"/>
-          <w:numId w:val="41"/>
-        </w:numPr>
-        <w:spacing w:before="100" w:beforeAutospacing="1" w:after="100" w:afterAutospacing="1" w:line="240" w:lineRule="auto"/>
-      </w:pPr>
-      <w:r>
-        <w:t>PC2: 10.0.10.11</w:t>
-      </w:r>
-    </w:p>
-    <w:p>
-      <w:pPr>
-        <w:numPr>
-          <w:ilvl w:val="0"/>
-          <w:numId w:val="41"/>
-        </w:numPr>
-        <w:spacing w:before="100" w:beforeAutospacing="1" w:after="100" w:afterAutospacing="1" w:line="240" w:lineRule="auto"/>
-      </w:pPr>
-      <w:r>
-        <w:t xml:space="preserve">name: </w:t>
-      </w:r>
-      <w:proofErr w:type="spellStart"/>
-      <w:r>
-        <w:t>gerencia</w:t>
-      </w:r>
-      <w:proofErr w:type="spellEnd"/>
-    </w:p>
-    <w:p>
-      <w:pPr>
-        <w:pStyle w:val="NormalWeb"/>
-        <w:rPr>
-          <w:rFonts w:ascii="Inter Tight" w:hAnsi="Inter Tight"/>
-          <w:sz w:val="20"/>
-        </w:rPr>
-      </w:pPr>
+        <w:t>VLAN 10 Network (10.0.</w:t>
+      </w:r>
       <w:r>
         <w:rPr>
           <w:rStyle w:val="Textoennegrita"/>
           <w:rFonts w:ascii="Inter Tight" w:eastAsiaTheme="majorEastAsia" w:hAnsi="Inter Tight"/>
           <w:sz w:val="20"/>
         </w:rPr>
-        <w:t>VLAN 11 Network (192.168.10.0/24):</w:t>
-      </w:r>
-    </w:p>
-    <w:p>
-      <w:pPr>
-        <w:numPr>
-          <w:ilvl w:val="0"/>
-          <w:numId w:val="42"/>
-        </w:numPr>
-        <w:spacing w:before="100" w:beforeAutospacing="1" w:after="100" w:afterAutospacing="1" w:line="240" w:lineRule="auto"/>
-      </w:pPr>
-      <w:r>
-        <w:t>PC1: 192.168.10.10</w:t>
-      </w:r>
-    </w:p>
-    <w:p>
-      <w:pPr>
-        <w:numPr>
-          <w:ilvl w:val="0"/>
-          <w:numId w:val="42"/>
-        </w:numPr>
-        <w:spacing w:before="100" w:beforeAutospacing="1" w:after="100" w:afterAutospacing="1" w:line="240" w:lineRule="auto"/>
-      </w:pPr>
-      <w:r>
-        <w:t>Windows2: 192.168.10.11</w:t>
-      </w:r>
-    </w:p>
-    <w:p>
-      <w:pPr>
-        <w:numPr>
-          <w:ilvl w:val="0"/>
-          <w:numId w:val="42"/>
-        </w:numPr>
-        <w:spacing w:before="100" w:beforeAutospacing="1" w:after="100" w:afterAutospacing="1" w:line="240" w:lineRule="auto"/>
-      </w:pPr>
-      <w:r>
-        <w:t xml:space="preserve">name </w:t>
-      </w:r>
-      <w:proofErr w:type="spellStart"/>
-      <w:r>
-        <w:t>administracion</w:t>
-      </w:r>
-      <w:proofErr w:type="spellEnd"/>
-    </w:p>
-    <w:p>
-      <w:pPr>
-        <w:pStyle w:val="NormalWeb"/>
-        <w:rPr>
-          <w:rFonts w:ascii="Inter Tight" w:hAnsi="Inter Tight"/>
-          <w:sz w:val="20"/>
-        </w:rPr>
-      </w:pPr>
+        <w:t>5</w:t>
+      </w:r>
       <w:r>
         <w:rPr>
           <w:rStyle w:val="Textoennegrita"/>
           <w:rFonts w:ascii="Inter Tight" w:eastAsiaTheme="majorEastAsia" w:hAnsi="Inter Tight"/>
           <w:sz w:val="20"/>
         </w:rPr>
-        <w:t>VLAN 12 Network (172.16.10.0/24):</w:t>
-      </w:r>
-    </w:p>
-    <w:p>
-      <w:pPr>
-        <w:numPr>
-          <w:ilvl w:val="0"/>
-          <w:numId w:val="43"/>
-        </w:numPr>
-        <w:spacing w:before="100" w:beforeAutospacing="1" w:after="100" w:afterAutospacing="1" w:line="240" w:lineRule="auto"/>
-      </w:pPr>
-      <w:r>
-        <w:t>PBX: 172.16.10.10</w:t>
-      </w:r>
-    </w:p>
-    <w:p>
-      <w:pPr>
-        <w:numPr>
-          <w:ilvl w:val="0"/>
-          <w:numId w:val="43"/>
-        </w:numPr>
-        <w:spacing w:before="100" w:beforeAutospacing="1" w:after="100" w:afterAutospacing="1" w:line="240" w:lineRule="auto"/>
-      </w:pPr>
-      <w:r>
-        <w:t>name: VoIP</w:t>
-      </w:r>
+        <w:t>.0/24):</w:t>
+      </w:r>
+    </w:p>
+    <w:p>
+      <w:pPr>
+        <w:numPr>
+          <w:ilvl w:val="0"/>
+          <w:numId w:val="41"/>
+        </w:numPr>
+        <w:spacing w:before="100" w:beforeAutospacing="1" w:after="100" w:afterAutospacing="1" w:line="240" w:lineRule="auto"/>
+      </w:pPr>
+      <w:r>
+        <w:t>Windows1: 10.0.10.10</w:t>
+      </w:r>
+    </w:p>
+    <w:p>
+      <w:pPr>
+        <w:numPr>
+          <w:ilvl w:val="0"/>
+          <w:numId w:val="41"/>
+        </w:numPr>
+        <w:spacing w:before="100" w:beforeAutospacing="1" w:after="100" w:afterAutospacing="1" w:line="240" w:lineRule="auto"/>
+      </w:pPr>
+      <w:r>
+        <w:t>PC2: 10.0.10.11</w:t>
+      </w:r>
+    </w:p>
+    <w:p>
+      <w:pPr>
+        <w:numPr>
+          <w:ilvl w:val="0"/>
+          <w:numId w:val="41"/>
+        </w:numPr>
+        <w:spacing w:before="100" w:beforeAutospacing="1" w:after="100" w:afterAutospacing="1" w:line="240" w:lineRule="auto"/>
+      </w:pPr>
+      <w:r>
+        <w:t xml:space="preserve">name: </w:t>
+      </w:r>
+      <w:proofErr w:type="spellStart"/>
+      <w:r>
+        <w:t>gerencia</w:t>
+      </w:r>
+      <w:proofErr w:type="spellEnd"/>
     </w:p>
     <w:p>
       <w:pPr>
@@ -1737,87 +1782,250 @@
           <w:rFonts w:ascii="Inter Tight" w:eastAsiaTheme="majorEastAsia" w:hAnsi="Inter Tight"/>
           <w:sz w:val="20"/>
         </w:rPr>
-        <w:t>VLAN 13 Network (10.1.10.0/24):</w:t>
-      </w:r>
-    </w:p>
-    <w:p>
-      <w:pPr>
-        <w:numPr>
-          <w:ilvl w:val="0"/>
-          <w:numId w:val="44"/>
-        </w:numPr>
-        <w:spacing w:before="100" w:beforeAutospacing="1" w:after="100" w:afterAutospacing="1" w:line="240" w:lineRule="auto"/>
-      </w:pPr>
-      <w:proofErr w:type="spellStart"/>
-      <w:r>
-        <w:t>DNS_Web</w:t>
-      </w:r>
-      <w:proofErr w:type="spellEnd"/>
-      <w:r>
-        <w:t xml:space="preserve"> Server: 10.1.10.10</w:t>
-      </w:r>
-    </w:p>
-    <w:p>
-      <w:pPr>
-        <w:numPr>
-          <w:ilvl w:val="0"/>
-          <w:numId w:val="44"/>
-        </w:numPr>
-        <w:spacing w:before="100" w:beforeAutospacing="1" w:after="100" w:afterAutospacing="1" w:line="240" w:lineRule="auto"/>
-      </w:pPr>
-      <w:proofErr w:type="spellStart"/>
-      <w:r>
-        <w:t>DHCP_Server</w:t>
-      </w:r>
-      <w:proofErr w:type="spellEnd"/>
-      <w:r>
-        <w:t>: 10.1.10.11</w:t>
-      </w:r>
-    </w:p>
-    <w:p>
-      <w:pPr>
-        <w:numPr>
-          <w:ilvl w:val="0"/>
-          <w:numId w:val="44"/>
-        </w:numPr>
-        <w:spacing w:before="100" w:beforeAutospacing="1" w:after="100" w:afterAutospacing="1" w:line="240" w:lineRule="auto"/>
-      </w:pPr>
-      <w:proofErr w:type="spellStart"/>
-      <w:r>
-        <w:t>WindowsServer</w:t>
-      </w:r>
-      <w:proofErr w:type="spellEnd"/>
-      <w:r>
-        <w:t>: 10.1.10.12</w:t>
-      </w:r>
-    </w:p>
-    <w:p>
-      <w:pPr>
-        <w:numPr>
-          <w:ilvl w:val="0"/>
-          <w:numId w:val="44"/>
-        </w:numPr>
-        <w:spacing w:before="100" w:beforeAutospacing="1" w:after="100" w:afterAutospacing="1" w:line="240" w:lineRule="auto"/>
-      </w:pPr>
-      <w:r>
-        <w:t>name: IT</w:t>
-      </w:r>
-    </w:p>
-    <w:p>
-      <w:pPr>
-        <w:pStyle w:val="NormalWeb"/>
-        <w:rPr>
-          <w:rFonts w:ascii="Inter Tight" w:hAnsi="Inter Tight"/>
-          <w:sz w:val="20"/>
-        </w:rPr>
-      </w:pPr>
+        <w:t>VLAN 11 Network (192.168.</w:t>
+      </w:r>
       <w:r>
         <w:rPr>
           <w:rStyle w:val="Textoennegrita"/>
           <w:rFonts w:ascii="Inter Tight" w:eastAsiaTheme="majorEastAsia" w:hAnsi="Inter Tight"/>
           <w:sz w:val="20"/>
         </w:rPr>
-        <w:t>VLAN 15 Network (172.1.10.0/24):</w:t>
+        <w:t>5</w:t>
+      </w:r>
+      <w:r>
+        <w:rPr>
+          <w:rStyle w:val="Textoennegrita"/>
+          <w:rFonts w:ascii="Inter Tight" w:eastAsiaTheme="majorEastAsia" w:hAnsi="Inter Tight"/>
+          <w:sz w:val="20"/>
+        </w:rPr>
+        <w:t>.0/24):</w:t>
+      </w:r>
+    </w:p>
+    <w:p>
+      <w:pPr>
+        <w:numPr>
+          <w:ilvl w:val="0"/>
+          <w:numId w:val="42"/>
+        </w:numPr>
+        <w:spacing w:before="100" w:beforeAutospacing="1" w:after="100" w:afterAutospacing="1" w:line="240" w:lineRule="auto"/>
+      </w:pPr>
+      <w:r>
+        <w:t>PC1: 192.168.10.10</w:t>
+      </w:r>
+    </w:p>
+    <w:p>
+      <w:pPr>
+        <w:numPr>
+          <w:ilvl w:val="0"/>
+          <w:numId w:val="42"/>
+        </w:numPr>
+        <w:spacing w:before="100" w:beforeAutospacing="1" w:after="100" w:afterAutospacing="1" w:line="240" w:lineRule="auto"/>
+      </w:pPr>
+      <w:r>
+        <w:t>Windows2: 192.168.10.11</w:t>
+      </w:r>
+    </w:p>
+    <w:p>
+      <w:pPr>
+        <w:numPr>
+          <w:ilvl w:val="0"/>
+          <w:numId w:val="42"/>
+        </w:numPr>
+        <w:spacing w:before="100" w:beforeAutospacing="1" w:after="100" w:afterAutospacing="1" w:line="240" w:lineRule="auto"/>
+      </w:pPr>
+      <w:r>
+        <w:t xml:space="preserve">name </w:t>
+      </w:r>
+      <w:proofErr w:type="spellStart"/>
+      <w:r>
+        <w:t>administracion</w:t>
+      </w:r>
+      <w:proofErr w:type="spellEnd"/>
+    </w:p>
+    <w:p>
+      <w:pPr>
+        <w:pStyle w:val="NormalWeb"/>
+        <w:rPr>
+          <w:rFonts w:ascii="Inter Tight" w:hAnsi="Inter Tight"/>
+          <w:sz w:val="20"/>
+        </w:rPr>
+      </w:pPr>
+      <w:r>
+        <w:rPr>
+          <w:rStyle w:val="Textoennegrita"/>
+          <w:rFonts w:ascii="Inter Tight" w:eastAsiaTheme="majorEastAsia" w:hAnsi="Inter Tight"/>
+          <w:sz w:val="20"/>
+        </w:rPr>
+        <w:t>VLAN 12 Network (172.16.</w:t>
+      </w:r>
+      <w:r>
+        <w:rPr>
+          <w:rStyle w:val="Textoennegrita"/>
+          <w:rFonts w:ascii="Inter Tight" w:eastAsiaTheme="majorEastAsia" w:hAnsi="Inter Tight"/>
+          <w:sz w:val="20"/>
+        </w:rPr>
+        <w:t>5</w:t>
+      </w:r>
+      <w:r>
+        <w:rPr>
+          <w:rStyle w:val="Textoennegrita"/>
+          <w:rFonts w:ascii="Inter Tight" w:eastAsiaTheme="majorEastAsia" w:hAnsi="Inter Tight"/>
+          <w:sz w:val="20"/>
+        </w:rPr>
+        <w:t>.0/24):</w:t>
+      </w:r>
+    </w:p>
+    <w:p>
+      <w:pPr>
+        <w:numPr>
+          <w:ilvl w:val="0"/>
+          <w:numId w:val="43"/>
+        </w:numPr>
+        <w:spacing w:before="100" w:beforeAutospacing="1" w:after="100" w:afterAutospacing="1" w:line="240" w:lineRule="auto"/>
+      </w:pPr>
+      <w:r>
+        <w:t>PBX: 172.16.10.10</w:t>
+      </w:r>
+    </w:p>
+    <w:p>
+      <w:pPr>
+        <w:numPr>
+          <w:ilvl w:val="0"/>
+          <w:numId w:val="43"/>
+        </w:numPr>
+        <w:spacing w:before="100" w:beforeAutospacing="1" w:after="100" w:afterAutospacing="1" w:line="240" w:lineRule="auto"/>
+      </w:pPr>
+      <w:r>
+        <w:t>name: VoIP</w:t>
+      </w:r>
+    </w:p>
+    <w:p>
+      <w:pPr>
+        <w:pStyle w:val="NormalWeb"/>
+        <w:rPr>
+          <w:rFonts w:ascii="Inter Tight" w:hAnsi="Inter Tight"/>
+          <w:sz w:val="20"/>
+        </w:rPr>
+      </w:pPr>
+      <w:r>
+        <w:rPr>
+          <w:rStyle w:val="Textoennegrita"/>
+          <w:rFonts w:ascii="Inter Tight" w:eastAsiaTheme="majorEastAsia" w:hAnsi="Inter Tight"/>
+          <w:sz w:val="20"/>
+        </w:rPr>
+        <w:t>VLAN 13 Network (10.1.</w:t>
+      </w:r>
+      <w:r>
+        <w:rPr>
+          <w:rStyle w:val="Textoennegrita"/>
+          <w:rFonts w:ascii="Inter Tight" w:eastAsiaTheme="majorEastAsia" w:hAnsi="Inter Tight"/>
+          <w:sz w:val="20"/>
+        </w:rPr>
+        <w:t>5</w:t>
+      </w:r>
+      <w:r>
+        <w:rPr>
+          <w:rStyle w:val="Textoennegrita"/>
+          <w:rFonts w:ascii="Inter Tight" w:eastAsiaTheme="majorEastAsia" w:hAnsi="Inter Tight"/>
+          <w:sz w:val="20"/>
+        </w:rPr>
+        <w:t>.0/24):</w:t>
+      </w:r>
+    </w:p>
+    <w:p>
+      <w:pPr>
+        <w:numPr>
+          <w:ilvl w:val="0"/>
+          <w:numId w:val="44"/>
+        </w:numPr>
+        <w:spacing w:before="100" w:beforeAutospacing="1" w:after="100" w:afterAutospacing="1" w:line="240" w:lineRule="auto"/>
+      </w:pPr>
+      <w:proofErr w:type="spellStart"/>
+      <w:r>
+        <w:t>DNS_Web</w:t>
+      </w:r>
+      <w:proofErr w:type="spellEnd"/>
+      <w:r>
+        <w:t xml:space="preserve"> Server: 10.1.10.10</w:t>
+      </w:r>
+    </w:p>
+    <w:p>
+      <w:pPr>
+        <w:numPr>
+          <w:ilvl w:val="0"/>
+          <w:numId w:val="44"/>
+        </w:numPr>
+        <w:spacing w:before="100" w:beforeAutospacing="1" w:after="100" w:afterAutospacing="1" w:line="240" w:lineRule="auto"/>
+      </w:pPr>
+      <w:proofErr w:type="spellStart"/>
+      <w:r>
+        <w:t>DHCP_Server</w:t>
+      </w:r>
+      <w:proofErr w:type="spellEnd"/>
+      <w:r>
+        <w:t>: 10.1.10.11</w:t>
+      </w:r>
+    </w:p>
+    <w:p>
+      <w:pPr>
+        <w:numPr>
+          <w:ilvl w:val="0"/>
+          <w:numId w:val="44"/>
+        </w:numPr>
+        <w:spacing w:before="100" w:beforeAutospacing="1" w:after="100" w:afterAutospacing="1" w:line="240" w:lineRule="auto"/>
+      </w:pPr>
+      <w:proofErr w:type="spellStart"/>
+      <w:r>
+        <w:t>WindowsServer</w:t>
+      </w:r>
+      <w:proofErr w:type="spellEnd"/>
+      <w:r>
+        <w:t>: 10.1.10.12</w:t>
+      </w:r>
+    </w:p>
+    <w:p>
+      <w:pPr>
+        <w:numPr>
+          <w:ilvl w:val="0"/>
+          <w:numId w:val="44"/>
+        </w:numPr>
+        <w:spacing w:before="100" w:beforeAutospacing="1" w:after="100" w:afterAutospacing="1" w:line="240" w:lineRule="auto"/>
+      </w:pPr>
+      <w:r>
+        <w:t>name: IT</w:t>
+      </w:r>
+    </w:p>
+    <w:p>
+      <w:pPr>
+        <w:pStyle w:val="NormalWeb"/>
+        <w:rPr>
+          <w:rFonts w:ascii="Inter Tight" w:hAnsi="Inter Tight"/>
+          <w:sz w:val="20"/>
+        </w:rPr>
+      </w:pPr>
+      <w:r>
+        <w:rPr>
+          <w:rStyle w:val="Textoennegrita"/>
+          <w:rFonts w:ascii="Inter Tight" w:eastAsiaTheme="majorEastAsia" w:hAnsi="Inter Tight"/>
+          <w:sz w:val="20"/>
+        </w:rPr>
+        <w:t>VLAN 15 Network (172.1.</w:t>
+      </w:r>
+      <w:r>
+        <w:rPr>
+          <w:rStyle w:val="Textoennegrita"/>
+          <w:rFonts w:ascii="Inter Tight" w:eastAsiaTheme="majorEastAsia" w:hAnsi="Inter Tight"/>
+          <w:sz w:val="20"/>
+        </w:rPr>
+        <w:t>5</w:t>
+      </w:r>
+      <w:r>
+        <w:rPr>
+          <w:rStyle w:val="Textoennegrita"/>
+          <w:rFonts w:ascii="Inter Tight" w:eastAsiaTheme="majorEastAsia" w:hAnsi="Inter Tight"/>
+          <w:sz w:val="20"/>
+        </w:rPr>
+        <w:t>.0/24):</w:t>
       </w:r>
     </w:p>
     <w:p>
@@ -1853,7 +2061,25 @@
           <w:color w:val="C00000"/>
           <w:sz w:val="20"/>
         </w:rPr>
-        <w:t>VLAN 18 Network (10.12.10.0/28):</w:t>
+        <w:t>VLAN 18 Network (10.12.</w:t>
+      </w:r>
+      <w:r>
+        <w:rPr>
+          <w:rStyle w:val="Textoennegrita"/>
+          <w:rFonts w:ascii="Inter Tight" w:eastAsiaTheme="majorEastAsia" w:hAnsi="Inter Tight"/>
+          <w:color w:val="C00000"/>
+          <w:sz w:val="20"/>
+        </w:rPr>
+        <w:t>5</w:t>
+      </w:r>
+      <w:r>
+        <w:rPr>
+          <w:rStyle w:val="Textoennegrita"/>
+          <w:rFonts w:ascii="Inter Tight" w:eastAsiaTheme="majorEastAsia" w:hAnsi="Inter Tight"/>
+          <w:color w:val="C00000"/>
+          <w:sz w:val="20"/>
+        </w:rPr>
+        <w:t>.0/28):</w:t>
       </w:r>
     </w:p>
     <w:p>
@@ -2442,19 +2668,7 @@
         <w:t>SW1</w:t>
       </w:r>
       <w:r>
-        <w:t>: Connected to R5 and with SW</w:t>
-      </w:r>
-      <w:r>
-        <w:t>2</w:t>
-      </w:r>
-      <w:r>
-        <w:t>, SW3, SW4,</w:t>
-      </w:r>
-      <w:r>
-        <w:t xml:space="preserve"> SW5</w:t>
-      </w:r>
-      <w:r>
-        <w:t xml:space="preserve"> SW6</w:t>
+        <w:t>: Connected to R5 and with SW2, SW3, SW4, SW5 SW6</w:t>
       </w:r>
     </w:p>
     <w:p>
@@ -2493,13 +2707,7 @@
         <w:t xml:space="preserve">: </w:t>
       </w:r>
       <w:r>
-        <w:t>Connected to SW1, SW2 and with Windows1 (cloud</w:t>
-      </w:r>
-      <w:r>
-        <w:t xml:space="preserve">), </w:t>
-      </w:r>
-      <w:r>
-        <w:t>PC1</w:t>
+        <w:t>Connected to SW1, SW2 and with Windows1 (cloud), PC1</w:t>
       </w:r>
     </w:p>
     <w:p>
@@ -2520,19 +2728,7 @@
         <w:t xml:space="preserve">: </w:t>
       </w:r>
       <w:r>
-        <w:t>Connected to SW1, SW2 and with PC2</w:t>
-      </w:r>
-      <w:r>
-        <w:t xml:space="preserve">, </w:t>
-      </w:r>
-      <w:r>
-        <w:t>Windows</w:t>
-      </w:r>
-      <w:r>
-        <w:t xml:space="preserve">2 </w:t>
-      </w:r>
-      <w:r>
-        <w:t>(cloud)</w:t>
+        <w:t>Connected to SW1, SW2 and with PC2, Windows2 (cloud)</w:t>
       </w:r>
     </w:p>
     <w:p>
@@ -2650,10 +2846,7 @@
         <w:t>(cloud)</w:t>
       </w:r>
       <w:r>
-        <w:t>, PBX</w:t>
-      </w:r>
-      <w:r>
-        <w:t xml:space="preserve"> </w:t>
+        <w:t xml:space="preserve">, PBX </w:t>
       </w:r>
       <w:r>
         <w:t>(cloud)</w:t>
@@ -2856,13 +3049,7 @@
         <w:spacing w:before="100" w:beforeAutospacing="1" w:after="100" w:afterAutospacing="1" w:line="240" w:lineRule="auto"/>
       </w:pPr>
       <w:r>
-        <w:t>R</w:t>
-      </w:r>
-      <w:r>
-        <w:t>2</w:t>
-      </w:r>
-      <w:r>
-        <w:t xml:space="preserve"> (interface)</w:t>
+        <w:t>R2 (interface)</w:t>
       </w:r>
     </w:p>
     <w:p>
@@ -2874,13 +3061,7 @@
         <w:spacing w:before="100" w:beforeAutospacing="1" w:after="100" w:afterAutospacing="1" w:line="240" w:lineRule="auto"/>
       </w:pPr>
       <w:r>
-        <w:t>R</w:t>
-      </w:r>
-      <w:r>
-        <w:t>3</w:t>
-      </w:r>
-      <w:r>
-        <w:t xml:space="preserve"> (interface)</w:t>
+        <w:t>R3 (interface)</w:t>
       </w:r>
     </w:p>
     <w:p>
@@ -3356,13 +3537,7 @@
         <w:t xml:space="preserve">: </w:t>
       </w:r>
       <w:r>
-        <w:t>10.</w:t>
-      </w:r>
-      <w:r>
-        <w:t>1</w:t>
-      </w:r>
-      <w:r>
-        <w:t>.X.11</w:t>
+        <w:t>10.1.X.11</w:t>
       </w:r>
     </w:p>
     <w:p>
@@ -4087,19 +4262,7 @@
         <w:rPr>
           <w:color w:val="7030A0"/>
         </w:rPr>
-        <w:t>10.0.X.1</w:t>
-      </w:r>
-      <w:r>
-        <w:rPr>
-          <w:color w:val="7030A0"/>
-        </w:rPr>
-        <w:t>1</w:t>
-      </w:r>
-      <w:r>
-        <w:rPr>
-          <w:color w:val="7030A0"/>
-        </w:rPr>
-        <w:t xml:space="preserve"> (VLAN 10)</w:t>
+        <w:t>10.0.X.11 (VLAN 10)</w:t>
       </w:r>
     </w:p>
     <w:p>

</xml_diff>